<commit_message>
Document of phase 3 is ready.
</commit_message>
<xml_diff>
--- a/Freelancer-Force-Suite.docx
+++ b/Freelancer-Force-Suite.docx
@@ -130,21 +130,7 @@
           <w:b/>
           <w:sz w:val="48"/>
         </w:rPr>
-        <w:t xml:space="preserve"> – Full</w:t>
-      </w:r>
-      <w:r>
-        <w:rPr>
-          <w:b/>
-          <w:sz w:val="48"/>
-        </w:rPr>
-        <w:t xml:space="preserve"> </w:t>
-      </w:r>
-      <w:r>
-        <w:rPr>
-          <w:b/>
-          <w:sz w:val="48"/>
-        </w:rPr>
-        <w:t xml:space="preserve">Explanation </w:t>
+        <w:t xml:space="preserve"> – Full Explanation </w:t>
       </w:r>
       <w:r>
         <w:t xml:space="preserve"> </w:t>
@@ -183,13 +169,7 @@
         <w:rPr>
           <w:b w:val="0"/>
         </w:rPr>
-        <w:t>1</w:t>
-      </w:r>
-      <w:r>
-        <w:rPr>
-          <w:b w:val="0"/>
-        </w:rPr>
-        <w:t xml:space="preserve">. </w:t>
+        <w:t xml:space="preserve">1. </w:t>
       </w:r>
       <w:r>
         <w:t xml:space="preserve">Requirement Gathering </w:t>
@@ -289,15 +269,7 @@
         <w:t xml:space="preserve">Generate </w:t>
       </w:r>
       <w:r>
-        <w:t xml:space="preserve">reports to </w:t>
-      </w:r>
-      <w:proofErr w:type="spellStart"/>
-      <w:r>
-        <w:t>analyze</w:t>
-      </w:r>
-      <w:proofErr w:type="spellEnd"/>
-      <w:r>
-        <w:t xml:space="preserve"> revenue and project profitability.</w:t>
+        <w:t>reports to analyze revenue and project profitability.</w:t>
       </w:r>
     </w:p>
     <w:p>
@@ -337,33 +309,13 @@
         <w:rPr>
           <w:rFonts w:ascii="Arial" w:eastAsia="Arial" w:hAnsi="Arial" w:cs="Arial"/>
         </w:rPr>
-        <w:t xml:space="preserve">          </w:t>
-      </w:r>
-      <w:proofErr w:type="gramStart"/>
-      <w:r>
-        <w:rPr>
-          <w:rFonts w:ascii="Arial" w:eastAsia="Arial" w:hAnsi="Arial" w:cs="Arial"/>
-        </w:rPr>
-        <w:t xml:space="preserve">○ </w:t>
-      </w:r>
-      <w:r>
-        <w:rPr>
-          <w:rFonts w:ascii="Arial" w:eastAsia="Arial" w:hAnsi="Arial" w:cs="Arial"/>
-        </w:rPr>
-        <w:t xml:space="preserve"> </w:t>
+        <w:t xml:space="preserve">          ○  </w:t>
       </w:r>
       <w:r>
         <w:rPr>
           <w:b/>
         </w:rPr>
-        <w:t>The</w:t>
-      </w:r>
-      <w:proofErr w:type="gramEnd"/>
-      <w:r>
-        <w:rPr>
-          <w:b/>
-        </w:rPr>
-        <w:t xml:space="preserve"> Freelancer</w:t>
+        <w:t>The Freelancer</w:t>
       </w:r>
       <w:r>
         <w:t xml:space="preserve"> (</w:t>
@@ -481,49 +433,7 @@
         <w:rPr>
           <w:rFonts w:eastAsia="Arial"/>
         </w:rPr>
-        <w:t xml:space="preserve">A client (Account) has a </w:t>
-      </w:r>
-      <w:proofErr w:type="spellStart"/>
-      <w:r>
-        <w:rPr>
-          <w:rFonts w:eastAsia="Arial"/>
-        </w:rPr>
-        <w:t>Project__c</w:t>
-      </w:r>
-      <w:proofErr w:type="spellEnd"/>
-      <w:r>
-        <w:rPr>
-          <w:rFonts w:eastAsia="Arial"/>
-        </w:rPr>
-        <w:t xml:space="preserve"> record created. The freelancer logs time against the project using </w:t>
-      </w:r>
-      <w:proofErr w:type="spellStart"/>
-      <w:r>
-        <w:rPr>
-          <w:rFonts w:eastAsia="Arial"/>
-        </w:rPr>
-        <w:t>Time_Log__c</w:t>
-      </w:r>
-      <w:proofErr w:type="spellEnd"/>
-      <w:r>
-        <w:rPr>
-          <w:rFonts w:eastAsia="Arial"/>
-        </w:rPr>
-        <w:t xml:space="preserve"> records. At the end of a billing cycle, a button click automatically generates an </w:t>
-      </w:r>
-      <w:proofErr w:type="spellStart"/>
-      <w:r>
-        <w:rPr>
-          <w:rFonts w:eastAsia="Arial"/>
-        </w:rPr>
-        <w:t>Invoice__c</w:t>
-      </w:r>
-      <w:proofErr w:type="spellEnd"/>
-      <w:r>
-        <w:rPr>
-          <w:rFonts w:eastAsia="Arial"/>
-        </w:rPr>
-        <w:t xml:space="preserve"> record, summing up all unbilled hours. The freelancer then manually updates the invoice status to "Paid" upon receiving payment</w:t>
+        <w:t>A client (Account) has a Project__c record created. The freelancer logs time against the project using Time_Log__c records. At the end of a billing cycle, a button click automatically generates an Invoice__c record, summing up all unbilled hours. The freelancer then manually updates the invoice status to "Paid" upon receiving payment</w:t>
       </w:r>
       <w:r>
         <w:rPr>
@@ -819,7 +729,6 @@
         <w:spacing w:after="20" w:line="259" w:lineRule="auto"/>
         <w:ind w:left="709" w:hanging="142"/>
       </w:pPr>
-      <w:proofErr w:type="gramStart"/>
       <w:r>
         <w:rPr>
           <w:rFonts w:ascii="Arial" w:eastAsia="Arial" w:hAnsi="Arial" w:cs="Arial"/>
@@ -833,11 +742,7 @@
         <w:t xml:space="preserve"> </w:t>
       </w:r>
       <w:r>
-        <w:t>A</w:t>
-      </w:r>
-      <w:proofErr w:type="gramEnd"/>
-      <w:r>
-        <w:t xml:space="preserve"> free </w:t>
+        <w:t xml:space="preserve">A free </w:t>
       </w:r>
       <w:r>
         <w:rPr>
@@ -890,7 +795,6 @@
       <w:pPr>
         <w:ind w:left="851" w:hanging="284"/>
       </w:pPr>
-      <w:proofErr w:type="gramStart"/>
       <w:r>
         <w:rPr>
           <w:rFonts w:ascii="Arial" w:eastAsia="Arial" w:hAnsi="Arial" w:cs="Arial"/>
@@ -904,11 +808,7 @@
         <w:t xml:space="preserve"> </w:t>
       </w:r>
       <w:r>
-        <w:t>The</w:t>
-      </w:r>
-      <w:proofErr w:type="gramEnd"/>
-      <w:r>
-        <w:t xml:space="preserve"> freelancer's business profile, including a business name, address, default time zone, and primary </w:t>
+        <w:t xml:space="preserve">The freelancer's business profile, including a business name, address, default time zone, and primary </w:t>
       </w:r>
       <w:r>
         <w:t xml:space="preserve">  </w:t>
@@ -957,7 +857,6 @@
       <w:pPr>
         <w:ind w:left="851" w:hanging="284"/>
       </w:pPr>
-      <w:proofErr w:type="gramStart"/>
       <w:r>
         <w:rPr>
           <w:rFonts w:ascii="Arial" w:eastAsia="Arial" w:hAnsi="Arial" w:cs="Arial"/>
@@ -971,11 +870,7 @@
         <w:t xml:space="preserve"> </w:t>
       </w:r>
       <w:r>
-        <w:t>Standard</w:t>
-      </w:r>
-      <w:proofErr w:type="gramEnd"/>
-      <w:r>
-        <w:t xml:space="preserve"> business hours (e.g., 9:00 AM - 6:00 PM, Monday-Friday) have been defined to ensure any time-based automations run correctly.</w:t>
+        <w:t>Standard business hours (e.g., 9:00 AM - 6:00 PM, Monday-Friday) have been defined to ensure any time-based automations run correctly.</w:t>
       </w:r>
       <w:r>
         <w:t xml:space="preserve"> </w:t>
@@ -1018,7 +913,6 @@
       <w:pPr>
         <w:ind w:left="851" w:hanging="284"/>
       </w:pPr>
-      <w:proofErr w:type="gramStart"/>
       <w:r>
         <w:rPr>
           <w:rFonts w:ascii="Arial" w:eastAsia="Arial" w:hAnsi="Arial" w:cs="Arial"/>
@@ -1038,11 +932,7 @@
         <w:t xml:space="preserve"> </w:t>
       </w:r>
       <w:r>
-        <w:t>A</w:t>
-      </w:r>
-      <w:proofErr w:type="gramEnd"/>
-      <w:r>
-        <w:t xml:space="preserve"> </w:t>
+        <w:t xml:space="preserve">A </w:t>
       </w:r>
       <w:r>
         <w:rPr>
@@ -1096,7 +986,6 @@
       <w:pPr>
         <w:ind w:left="1075" w:hanging="508"/>
       </w:pPr>
-      <w:proofErr w:type="gramStart"/>
       <w:r>
         <w:rPr>
           <w:rFonts w:ascii="Arial" w:eastAsia="Arial" w:hAnsi="Arial" w:cs="Arial"/>
@@ -1110,11 +999,7 @@
         <w:t xml:space="preserve"> </w:t>
       </w:r>
       <w:r>
-        <w:t>A</w:t>
-      </w:r>
-      <w:proofErr w:type="gramEnd"/>
-      <w:r>
-        <w:t xml:space="preserve"> single user record for the freelancer has been configured with a </w:t>
+        <w:t xml:space="preserve">A single user record for the freelancer has been configured with a </w:t>
       </w:r>
       <w:r>
         <w:rPr>
@@ -1188,7 +1073,6 @@
       <w:pPr>
         <w:ind w:left="851" w:hanging="284"/>
       </w:pPr>
-      <w:proofErr w:type="gramStart"/>
       <w:r>
         <w:rPr>
           <w:rFonts w:ascii="Arial" w:eastAsia="Arial" w:hAnsi="Arial" w:cs="Arial"/>
@@ -1202,11 +1086,7 @@
         <w:t xml:space="preserve"> </w:t>
       </w:r>
       <w:r>
-        <w:t>The</w:t>
-      </w:r>
-      <w:proofErr w:type="gramEnd"/>
-      <w:r>
-        <w:t xml:space="preserve"> user is assigned the </w:t>
+        <w:t xml:space="preserve">The user is assigned the </w:t>
       </w:r>
       <w:r>
         <w:rPr>
@@ -1262,7 +1142,6 @@
       <w:pPr>
         <w:ind w:left="851" w:hanging="284"/>
       </w:pPr>
-      <w:proofErr w:type="gramStart"/>
       <w:r>
         <w:rPr>
           <w:rFonts w:ascii="Arial" w:eastAsia="Arial" w:hAnsi="Arial" w:cs="Arial"/>
@@ -1276,11 +1155,7 @@
         <w:t xml:space="preserve"> </w:t>
       </w:r>
       <w:r>
-        <w:t>A</w:t>
-      </w:r>
-      <w:proofErr w:type="gramEnd"/>
-      <w:r>
-        <w:t xml:space="preserve"> top-level role (e.g., "Freelancer") has been created and assigned to the user as a best practice for</w:t>
+        <w:t>A top-level role (e.g., "Freelancer") has been created and assigned to the user as a best practice for</w:t>
       </w:r>
       <w:r>
         <w:t xml:space="preserve"> </w:t>
@@ -1310,13 +1185,7 @@
         <w:rPr>
           <w:b w:val="0"/>
         </w:rPr>
-        <w:t>8</w:t>
-      </w:r>
-      <w:r>
-        <w:rPr>
-          <w:b w:val="0"/>
-        </w:rPr>
-        <w:t xml:space="preserve">. </w:t>
+        <w:t xml:space="preserve">8. </w:t>
       </w:r>
       <w:r>
         <w:t xml:space="preserve">OWD (Org-Wide Defaults) </w:t>
@@ -1338,7 +1207,6 @@
       <w:pPr>
         <w:ind w:left="851" w:hanging="284"/>
       </w:pPr>
-      <w:proofErr w:type="gramStart"/>
       <w:r>
         <w:rPr>
           <w:rFonts w:ascii="Arial" w:eastAsia="Arial" w:hAnsi="Arial" w:cs="Arial"/>
@@ -1352,19 +1220,7 @@
         <w:t xml:space="preserve"> </w:t>
       </w:r>
       <w:r>
-        <w:t>The</w:t>
-      </w:r>
-      <w:proofErr w:type="gramEnd"/>
-      <w:r>
-        <w:t xml:space="preserve"> Organization-Wide Defaults for all key standard objects (Account, Opportunity) and custom objects (</w:t>
-      </w:r>
-      <w:proofErr w:type="spellStart"/>
-      <w:r>
-        <w:t>Project__c</w:t>
-      </w:r>
-      <w:proofErr w:type="spellEnd"/>
-      <w:r>
-        <w:t xml:space="preserve">) have been set to </w:t>
+        <w:t xml:space="preserve">The Organization-Wide Defaults for all key standard objects (Account, Opportunity) and custom objects (Project__c) have been set to </w:t>
       </w:r>
       <w:r>
         <w:rPr>
@@ -1397,13 +1253,7 @@
         <w:rPr>
           <w:b/>
         </w:rPr>
-        <w:t xml:space="preserve"> </w:t>
-      </w:r>
-      <w:r>
-        <w:rPr>
-          <w:b/>
-        </w:rPr>
-        <w:t xml:space="preserve">Login Access Policies </w:t>
+        <w:t xml:space="preserve"> Login Access Policies </w:t>
       </w:r>
     </w:p>
     <w:p>
@@ -1454,13 +1304,7 @@
         <w:rPr>
           <w:b w:val="0"/>
         </w:rPr>
-        <w:t>10</w:t>
-      </w:r>
-      <w:r>
-        <w:rPr>
-          <w:b w:val="0"/>
-        </w:rPr>
-        <w:t xml:space="preserve">. </w:t>
+        <w:t xml:space="preserve">10. </w:t>
       </w:r>
       <w:r>
         <w:t xml:space="preserve">Deployment Basics </w:t>
@@ -1494,6 +1338,1382 @@
         <w:t xml:space="preserve"> </w:t>
       </w:r>
     </w:p>
+    <w:p>
+      <w:pPr>
+        <w:spacing w:after="489" w:line="259" w:lineRule="auto"/>
+        <w:ind w:left="0" w:firstLine="0"/>
+        <w:jc w:val="right"/>
+      </w:pPr>
+      <w:r>
+        <w:rPr>
+          <w:rFonts w:ascii="Calibri" w:eastAsia="Calibri" w:hAnsi="Calibri" w:cs="Calibri"/>
+          <w:noProof/>
+          <w:sz w:val="22"/>
+        </w:rPr>
+        <mc:AlternateContent>
+          <mc:Choice Requires="wpg">
+            <w:drawing>
+              <wp:inline distT="0" distB="0" distL="0" distR="0" wp14:anchorId="61528231" wp14:editId="35597455">
+                <wp:extent cx="7459980" cy="116840"/>
+                <wp:effectExtent l="0" t="0" r="0" b="0"/>
+                <wp:docPr id="1450387525" name="Group 1450387525"/>
+                <wp:cNvGraphicFramePr/>
+                <a:graphic xmlns:a="http://schemas.openxmlformats.org/drawingml/2006/main">
+                  <a:graphicData uri="http://schemas.microsoft.com/office/word/2010/wordprocessingGroup">
+                    <wpg:wgp>
+                      <wpg:cNvGrpSpPr/>
+                      <wpg:grpSpPr>
+                        <a:xfrm flipV="1">
+                          <a:off x="0" y="0"/>
+                          <a:ext cx="7459980" cy="116840"/>
+                          <a:chOff x="0" y="0"/>
+                          <a:chExt cx="5867400" cy="12700"/>
+                        </a:xfrm>
+                      </wpg:grpSpPr>
+                      <wps:wsp>
+                        <wps:cNvPr id="1347459650" name="Shape 376"/>
+                        <wps:cNvSpPr/>
+                        <wps:spPr>
+                          <a:xfrm>
+                            <a:off x="0" y="0"/>
+                            <a:ext cx="5867400" cy="0"/>
+                          </a:xfrm>
+                          <a:custGeom>
+                            <a:avLst/>
+                            <a:gdLst/>
+                            <a:ahLst/>
+                            <a:cxnLst/>
+                            <a:rect l="0" t="0" r="0" b="0"/>
+                            <a:pathLst>
+                              <a:path w="5867400">
+                                <a:moveTo>
+                                  <a:pt x="0" y="0"/>
+                                </a:moveTo>
+                                <a:lnTo>
+                                  <a:pt x="5867400" y="0"/>
+                                </a:lnTo>
+                              </a:path>
+                            </a:pathLst>
+                          </a:custGeom>
+                          <a:ln w="12700" cap="flat">
+                            <a:miter lim="127000"/>
+                          </a:ln>
+                        </wps:spPr>
+                        <wps:style>
+                          <a:lnRef idx="1">
+                            <a:srgbClr val="888888"/>
+                          </a:lnRef>
+                          <a:fillRef idx="0">
+                            <a:srgbClr val="000000">
+                              <a:alpha val="0"/>
+                            </a:srgbClr>
+                          </a:fillRef>
+                          <a:effectRef idx="0">
+                            <a:scrgbClr r="0" g="0" b="0"/>
+                          </a:effectRef>
+                          <a:fontRef idx="none"/>
+                        </wps:style>
+                        <wps:bodyPr/>
+                      </wps:wsp>
+                    </wpg:wgp>
+                  </a:graphicData>
+                </a:graphic>
+              </wp:inline>
+            </w:drawing>
+          </mc:Choice>
+          <mc:Fallback>
+            <w:pict>
+              <v:group w14:anchorId="2D22DFDE" id="Group 1450387525" o:spid="_x0000_s1026" style="width:587.4pt;height:9.2pt;flip:y;mso-position-horizontal-relative:char;mso-position-vertical-relative:line" coordsize="58674,127" o:gfxdata="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">
+                <v:shape id="Shape 376" o:spid="_x0000_s1027" style="position:absolute;width:58674;height:0;visibility:visible;mso-wrap-style:square;v-text-anchor:top" coordsize="5867400,0" o:gfxdata="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" path="m,l5867400,e" filled="f" strokecolor="#888" strokeweight="1pt">
+                  <v:stroke miterlimit="83231f" joinstyle="miter"/>
+                  <v:path arrowok="t" textboxrect="0,0,5867400,0"/>
+                </v:shape>
+                <w10:anchorlock/>
+              </v:group>
+            </w:pict>
+          </mc:Fallback>
+        </mc:AlternateContent>
+      </w:r>
+      <w:r>
+        <w:t xml:space="preserve"> </w:t>
+      </w:r>
+    </w:p>
+    <w:p>
+      <w:pPr>
+        <w:pStyle w:val="Heading1"/>
+        <w:ind w:left="-5"/>
+      </w:pPr>
+      <w:r>
+        <w:t xml:space="preserve">Phase </w:t>
+      </w:r>
+      <w:r>
+        <w:t xml:space="preserve">3 </w:t>
+      </w:r>
+      <w:r>
+        <w:t xml:space="preserve">: </w:t>
+      </w:r>
+      <w:r>
+        <w:t>Data Modeling &amp; Relationships</w:t>
+      </w:r>
+    </w:p>
+    <w:p>
+      <w:pPr>
+        <w:spacing w:after="243"/>
+      </w:pPr>
+      <w:r>
+        <w:rPr>
+          <w:rFonts w:ascii="Calibri" w:eastAsia="Calibri" w:hAnsi="Calibri" w:cs="Calibri"/>
+        </w:rPr>
+        <w:t>👉</w:t>
+      </w:r>
+      <w:r>
+        <w:t xml:space="preserve"> Goal: </w:t>
+      </w:r>
+      <w:r>
+        <w:t>Build the core data structure to manage clients, projects, time logs, and invoices</w:t>
+      </w:r>
+      <w:r>
+        <w:t xml:space="preserve">. </w:t>
+      </w:r>
+    </w:p>
+    <w:p>
+      <w:pPr>
+        <w:spacing w:after="20" w:line="259" w:lineRule="auto"/>
+        <w:ind w:left="355"/>
+      </w:pPr>
+      <w:r>
+        <w:t xml:space="preserve">   </w:t>
+      </w:r>
+      <w:r>
+        <w:t xml:space="preserve">1. </w:t>
+      </w:r>
+      <w:r>
+        <w:rPr>
+          <w:b/>
+        </w:rPr>
+        <w:t>Standard &amp; Custom Object</w:t>
+      </w:r>
+      <w:r>
+        <w:rPr>
+          <w:b/>
+        </w:rPr>
+        <w:t xml:space="preserve">s </w:t>
+      </w:r>
+    </w:p>
+    <w:p>
+      <w:pPr>
+        <w:spacing w:after="28" w:line="259" w:lineRule="auto"/>
+        <w:ind w:left="720" w:firstLine="0"/>
+      </w:pPr>
+      <w:r>
+        <w:rPr>
+          <w:b/>
+        </w:rPr>
+        <w:t xml:space="preserve"> </w:t>
+      </w:r>
+    </w:p>
+    <w:p>
+      <w:pPr>
+        <w:pStyle w:val="ListParagraph"/>
+        <w:numPr>
+          <w:ilvl w:val="1"/>
+          <w:numId w:val="29"/>
+        </w:numPr>
+        <w:spacing w:after="20" w:line="259" w:lineRule="auto"/>
+      </w:pPr>
+      <w:r>
+        <w:rPr>
+          <w:b/>
+          <w:bCs/>
+        </w:rPr>
+        <w:t>Standard Objects:</w:t>
+      </w:r>
+      <w:r>
+        <w:t xml:space="preserve"> </w:t>
+      </w:r>
+    </w:p>
+    <w:p>
+      <w:pPr>
+        <w:pStyle w:val="ListParagraph"/>
+        <w:spacing w:after="20" w:line="259" w:lineRule="auto"/>
+        <w:ind w:left="2160" w:firstLine="0"/>
+      </w:pPr>
+    </w:p>
+    <w:p>
+      <w:pPr>
+        <w:pStyle w:val="ListParagraph"/>
+        <w:numPr>
+          <w:ilvl w:val="0"/>
+          <w:numId w:val="40"/>
+        </w:numPr>
+        <w:spacing w:after="20" w:line="259" w:lineRule="auto"/>
+      </w:pPr>
+      <w:r>
+        <w:t>Account: To store client company information.</w:t>
+      </w:r>
+    </w:p>
+    <w:p>
+      <w:pPr>
+        <w:pStyle w:val="ListParagraph"/>
+        <w:numPr>
+          <w:ilvl w:val="0"/>
+          <w:numId w:val="40"/>
+        </w:numPr>
+        <w:spacing w:after="20" w:line="259" w:lineRule="auto"/>
+      </w:pPr>
+      <w:r>
+        <w:t>Contact: To store individual client contact details.</w:t>
+      </w:r>
+    </w:p>
+    <w:p>
+      <w:pPr>
+        <w:pStyle w:val="ListParagraph"/>
+        <w:spacing w:after="20" w:line="259" w:lineRule="auto"/>
+        <w:ind w:left="1440" w:firstLine="0"/>
+      </w:pPr>
+    </w:p>
+    <w:p>
+      <w:pPr>
+        <w:pStyle w:val="ListParagraph"/>
+        <w:numPr>
+          <w:ilvl w:val="1"/>
+          <w:numId w:val="29"/>
+        </w:numPr>
+        <w:spacing w:after="20" w:line="259" w:lineRule="auto"/>
+      </w:pPr>
+      <w:r>
+        <w:rPr>
+          <w:b/>
+          <w:bCs/>
+        </w:rPr>
+        <w:t>Custom Objects:</w:t>
+      </w:r>
+    </w:p>
+    <w:p>
+      <w:pPr>
+        <w:spacing w:after="20" w:line="259" w:lineRule="auto"/>
+        <w:ind w:left="0" w:firstLine="0"/>
+      </w:pPr>
+    </w:p>
+    <w:p>
+      <w:pPr>
+        <w:pStyle w:val="ListParagraph"/>
+        <w:numPr>
+          <w:ilvl w:val="0"/>
+          <w:numId w:val="41"/>
+        </w:numPr>
+        <w:spacing w:after="20" w:line="259" w:lineRule="auto"/>
+      </w:pPr>
+      <w:r>
+        <w:t>Project__c: The central object to track all details of a single project for a client.</w:t>
+      </w:r>
+    </w:p>
+    <w:p>
+      <w:pPr>
+        <w:pStyle w:val="ListParagraph"/>
+        <w:numPr>
+          <w:ilvl w:val="0"/>
+          <w:numId w:val="41"/>
+        </w:numPr>
+        <w:spacing w:after="20" w:line="259" w:lineRule="auto"/>
+      </w:pPr>
+      <w:r>
+        <w:t>Time_Log__c: To record individual blocks of billable time worked on a project.</w:t>
+      </w:r>
+    </w:p>
+    <w:p>
+      <w:pPr>
+        <w:pStyle w:val="ListParagraph"/>
+        <w:numPr>
+          <w:ilvl w:val="0"/>
+          <w:numId w:val="41"/>
+        </w:numPr>
+        <w:spacing w:after="20" w:line="259" w:lineRule="auto"/>
+      </w:pPr>
+      <w:r>
+        <w:t>Invoice__c: To generate and track the status of invoices sent to clients.</w:t>
+      </w:r>
+    </w:p>
+    <w:p>
+      <w:pPr>
+        <w:spacing w:after="20" w:line="259" w:lineRule="auto"/>
+        <w:ind w:left="851" w:firstLine="0"/>
+      </w:pPr>
+      <w:r>
+        <w:t>.</w:t>
+      </w:r>
+      <w:r>
+        <w:t xml:space="preserve"> </w:t>
+      </w:r>
+    </w:p>
+    <w:p>
+      <w:pPr>
+        <w:pStyle w:val="Heading2"/>
+        <w:ind w:left="567"/>
+      </w:pPr>
+      <w:r>
+        <w:rPr>
+          <w:b w:val="0"/>
+        </w:rPr>
+        <w:t xml:space="preserve">2. </w:t>
+      </w:r>
+      <w:r>
+        <w:t>Fields</w:t>
+      </w:r>
+    </w:p>
+    <w:p>
+      <w:pPr>
+        <w:spacing w:after="27" w:line="259" w:lineRule="auto"/>
+        <w:ind w:left="720" w:firstLine="0"/>
+      </w:pPr>
+      <w:r>
+        <w:rPr>
+          <w:b/>
+        </w:rPr>
+        <w:t xml:space="preserve"> </w:t>
+      </w:r>
+    </w:p>
+    <w:p>
+      <w:pPr>
+        <w:pStyle w:val="ListParagraph"/>
+        <w:numPr>
+          <w:ilvl w:val="0"/>
+          <w:numId w:val="28"/>
+        </w:numPr>
+        <w:ind w:left="1276" w:hanging="142"/>
+        <w:rPr>
+          <w:rFonts w:eastAsia="Arial"/>
+        </w:rPr>
+      </w:pPr>
+      <w:r>
+        <w:rPr>
+          <w:rFonts w:eastAsia="Arial"/>
+          <w:b/>
+          <w:bCs/>
+        </w:rPr>
+        <w:t>Project Object Fields</w:t>
+      </w:r>
+      <w:r>
+        <w:rPr>
+          <w:rFonts w:eastAsia="Arial"/>
+          <w:b/>
+          <w:bCs/>
+        </w:rPr>
+        <w:t xml:space="preserve"> </w:t>
+      </w:r>
+      <w:r>
+        <w:rPr>
+          <w:rFonts w:eastAsia="Arial"/>
+          <w:b/>
+          <w:bCs/>
+        </w:rPr>
+        <w:t>:</w:t>
+      </w:r>
+    </w:p>
+    <w:p>
+      <w:pPr>
+        <w:pStyle w:val="ListParagraph"/>
+        <w:ind w:left="1276" w:firstLine="0"/>
+        <w:rPr>
+          <w:rFonts w:eastAsia="Arial"/>
+        </w:rPr>
+      </w:pPr>
+    </w:p>
+    <w:p>
+      <w:pPr>
+        <w:pStyle w:val="ListParagraph"/>
+        <w:numPr>
+          <w:ilvl w:val="0"/>
+          <w:numId w:val="30"/>
+        </w:numPr>
+        <w:ind w:left="1843"/>
+        <w:rPr>
+          <w:rFonts w:eastAsia="Arial"/>
+        </w:rPr>
+      </w:pPr>
+      <w:r>
+        <w:rPr>
+          <w:rFonts w:eastAsia="Arial"/>
+        </w:rPr>
+        <w:t>Status (Picklist): Tracks the application's current stage (</w:t>
+      </w:r>
+      <w:r>
+        <w:rPr>
+          <w:rFonts w:eastAsia="Arial"/>
+        </w:rPr>
+        <w:t>e.g., Planning, In Progress, Completed, On Hold</w:t>
+      </w:r>
+      <w:r>
+        <w:rPr>
+          <w:rFonts w:eastAsia="Arial"/>
+        </w:rPr>
+        <w:t>).</w:t>
+      </w:r>
+    </w:p>
+    <w:p>
+      <w:pPr>
+        <w:pStyle w:val="ListParagraph"/>
+        <w:numPr>
+          <w:ilvl w:val="0"/>
+          <w:numId w:val="30"/>
+        </w:numPr>
+        <w:ind w:left="1843"/>
+        <w:rPr>
+          <w:rFonts w:eastAsia="Arial"/>
+        </w:rPr>
+      </w:pPr>
+      <w:r>
+        <w:rPr>
+          <w:rFonts w:eastAsia="Arial"/>
+        </w:rPr>
+        <w:t>Hourly Rate (Currency): The agreed-upon billing rate for the project</w:t>
+      </w:r>
+      <w:r>
+        <w:rPr>
+          <w:rFonts w:eastAsia="Arial"/>
+        </w:rPr>
+        <w:t>.</w:t>
+      </w:r>
+    </w:p>
+    <w:p>
+      <w:pPr>
+        <w:pStyle w:val="ListParagraph"/>
+        <w:numPr>
+          <w:ilvl w:val="0"/>
+          <w:numId w:val="30"/>
+        </w:numPr>
+        <w:ind w:left="1843"/>
+        <w:rPr>
+          <w:rFonts w:eastAsia="Arial"/>
+        </w:rPr>
+      </w:pPr>
+      <w:r>
+        <w:rPr>
+          <w:rFonts w:eastAsia="Arial"/>
+        </w:rPr>
+        <w:t>Start Date (Date): When the project officially begins</w:t>
+      </w:r>
+      <w:r>
+        <w:rPr>
+          <w:rFonts w:eastAsia="Arial"/>
+        </w:rPr>
+        <w:t>.</w:t>
+      </w:r>
+    </w:p>
+    <w:p>
+      <w:pPr>
+        <w:pStyle w:val="ListParagraph"/>
+        <w:numPr>
+          <w:ilvl w:val="0"/>
+          <w:numId w:val="30"/>
+        </w:numPr>
+        <w:ind w:left="1843"/>
+        <w:rPr>
+          <w:rFonts w:eastAsia="Arial"/>
+        </w:rPr>
+      </w:pPr>
+      <w:r>
+        <w:rPr>
+          <w:rFonts w:eastAsia="Arial"/>
+        </w:rPr>
+        <w:t>End Date (Date): The projected or actual completion date</w:t>
+      </w:r>
+    </w:p>
+    <w:p>
+      <w:pPr>
+        <w:pStyle w:val="ListParagraph"/>
+        <w:ind w:left="1560" w:firstLine="0"/>
+        <w:rPr>
+          <w:rFonts w:eastAsia="Arial"/>
+        </w:rPr>
+      </w:pPr>
+    </w:p>
+    <w:p>
+      <w:pPr>
+        <w:pStyle w:val="ListParagraph"/>
+        <w:numPr>
+          <w:ilvl w:val="0"/>
+          <w:numId w:val="28"/>
+        </w:numPr>
+        <w:ind w:left="1134" w:hanging="218"/>
+        <w:rPr>
+          <w:rFonts w:eastAsia="Arial"/>
+        </w:rPr>
+      </w:pPr>
+      <w:r>
+        <w:rPr>
+          <w:rFonts w:eastAsia="Arial"/>
+          <w:b/>
+          <w:bCs/>
+        </w:rPr>
+        <w:t>Time Log Object Fields</w:t>
+      </w:r>
+      <w:r>
+        <w:rPr>
+          <w:rFonts w:eastAsia="Arial"/>
+          <w:b/>
+          <w:bCs/>
+        </w:rPr>
+        <w:t xml:space="preserve"> </w:t>
+      </w:r>
+      <w:r>
+        <w:rPr>
+          <w:rFonts w:eastAsia="Arial"/>
+          <w:b/>
+          <w:bCs/>
+        </w:rPr>
+        <w:t>:</w:t>
+      </w:r>
+    </w:p>
+    <w:p>
+      <w:pPr>
+        <w:pStyle w:val="ListParagraph"/>
+        <w:ind w:left="1134" w:firstLine="0"/>
+        <w:rPr>
+          <w:rFonts w:eastAsia="Arial"/>
+        </w:rPr>
+      </w:pPr>
+    </w:p>
+    <w:p>
+      <w:pPr>
+        <w:pStyle w:val="ListParagraph"/>
+        <w:numPr>
+          <w:ilvl w:val="0"/>
+          <w:numId w:val="31"/>
+        </w:numPr>
+        <w:ind w:left="1843"/>
+        <w:rPr>
+          <w:rFonts w:eastAsia="Arial"/>
+        </w:rPr>
+      </w:pPr>
+      <w:r>
+        <w:rPr>
+          <w:rFonts w:eastAsia="Arial"/>
+        </w:rPr>
+        <w:t>Date (Date): The date the work was performed.</w:t>
+      </w:r>
+    </w:p>
+    <w:p>
+      <w:pPr>
+        <w:pStyle w:val="ListParagraph"/>
+        <w:numPr>
+          <w:ilvl w:val="0"/>
+          <w:numId w:val="31"/>
+        </w:numPr>
+        <w:ind w:left="1843"/>
+        <w:rPr>
+          <w:rFonts w:eastAsia="Arial"/>
+        </w:rPr>
+      </w:pPr>
+      <w:r>
+        <w:rPr>
+          <w:rFonts w:eastAsia="Arial"/>
+        </w:rPr>
+        <w:t>Hours (Number): The number of hours worked (e.g., 2.5).</w:t>
+      </w:r>
+    </w:p>
+    <w:p>
+      <w:pPr>
+        <w:pStyle w:val="ListParagraph"/>
+        <w:numPr>
+          <w:ilvl w:val="0"/>
+          <w:numId w:val="31"/>
+        </w:numPr>
+        <w:ind w:left="1843"/>
+        <w:rPr>
+          <w:rFonts w:eastAsia="Arial"/>
+        </w:rPr>
+      </w:pPr>
+      <w:r>
+        <w:rPr>
+          <w:rFonts w:eastAsia="Arial"/>
+        </w:rPr>
+        <w:t>Description (Long Text Area): A summary of the work completed</w:t>
+      </w:r>
+      <w:r>
+        <w:rPr>
+          <w:rFonts w:eastAsia="Arial"/>
+        </w:rPr>
+        <w:t>.</w:t>
+      </w:r>
+    </w:p>
+    <w:p>
+      <w:pPr>
+        <w:pStyle w:val="ListParagraph"/>
+        <w:numPr>
+          <w:ilvl w:val="0"/>
+          <w:numId w:val="31"/>
+        </w:numPr>
+        <w:ind w:left="1843"/>
+        <w:rPr>
+          <w:rFonts w:eastAsia="Arial"/>
+        </w:rPr>
+      </w:pPr>
+      <w:r>
+        <w:rPr>
+          <w:rFonts w:eastAsia="Arial"/>
+        </w:rPr>
+        <w:t>Status (Picklist): "Unbilled" or "Billed". Defaults to "Unbilled"</w:t>
+      </w:r>
+      <w:r>
+        <w:rPr>
+          <w:rFonts w:eastAsia="Arial"/>
+        </w:rPr>
+        <w:t>.</w:t>
+      </w:r>
+    </w:p>
+    <w:p>
+      <w:pPr>
+        <w:rPr>
+          <w:rFonts w:eastAsia="Arial"/>
+        </w:rPr>
+      </w:pPr>
+      <w:r>
+        <w:rPr>
+          <w:rFonts w:eastAsia="Arial"/>
+        </w:rPr>
+        <w:t xml:space="preserve">               </w:t>
+      </w:r>
+    </w:p>
+    <w:p>
+      <w:pPr>
+        <w:rPr>
+          <w:rFonts w:eastAsia="Arial"/>
+        </w:rPr>
+      </w:pPr>
+    </w:p>
+    <w:p>
+      <w:pPr>
+        <w:rPr>
+          <w:rFonts w:eastAsia="Arial"/>
+        </w:rPr>
+      </w:pPr>
+    </w:p>
+    <w:p>
+      <w:pPr>
+        <w:rPr>
+          <w:rFonts w:eastAsia="Arial"/>
+        </w:rPr>
+      </w:pPr>
+    </w:p>
+    <w:p>
+      <w:pPr>
+        <w:rPr>
+          <w:rFonts w:eastAsia="Arial"/>
+        </w:rPr>
+      </w:pPr>
+    </w:p>
+    <w:p>
+      <w:pPr>
+        <w:pStyle w:val="ListParagraph"/>
+        <w:numPr>
+          <w:ilvl w:val="0"/>
+          <w:numId w:val="28"/>
+        </w:numPr>
+        <w:ind w:left="1134" w:hanging="218"/>
+        <w:rPr>
+          <w:rFonts w:eastAsia="Arial"/>
+        </w:rPr>
+      </w:pPr>
+      <w:r>
+        <w:rPr>
+          <w:rFonts w:eastAsia="Arial"/>
+          <w:b/>
+          <w:bCs/>
+        </w:rPr>
+        <w:lastRenderedPageBreak/>
+        <w:t>Invoice Object Fields</w:t>
+      </w:r>
+      <w:r>
+        <w:rPr>
+          <w:rFonts w:eastAsia="Arial"/>
+          <w:b/>
+          <w:bCs/>
+        </w:rPr>
+        <w:t xml:space="preserve"> </w:t>
+      </w:r>
+      <w:r>
+        <w:rPr>
+          <w:rFonts w:eastAsia="Arial"/>
+          <w:b/>
+          <w:bCs/>
+        </w:rPr>
+        <w:t>:</w:t>
+      </w:r>
+    </w:p>
+    <w:p>
+      <w:pPr>
+        <w:pStyle w:val="ListParagraph"/>
+        <w:ind w:left="1134" w:firstLine="0"/>
+        <w:rPr>
+          <w:rFonts w:eastAsia="Arial"/>
+        </w:rPr>
+      </w:pPr>
+    </w:p>
+    <w:p>
+      <w:pPr>
+        <w:pStyle w:val="ListParagraph"/>
+        <w:numPr>
+          <w:ilvl w:val="0"/>
+          <w:numId w:val="31"/>
+        </w:numPr>
+        <w:ind w:left="1843"/>
+        <w:rPr>
+          <w:rFonts w:eastAsia="Arial"/>
+        </w:rPr>
+      </w:pPr>
+      <w:r>
+        <w:rPr>
+          <w:rFonts w:eastAsia="Arial"/>
+        </w:rPr>
+        <w:t>Status (Picklist): Tracks the invoice's lifecycle (e.g., Draft, Sent, Paid, Overdue).</w:t>
+      </w:r>
+    </w:p>
+    <w:p>
+      <w:pPr>
+        <w:pStyle w:val="ListParagraph"/>
+        <w:numPr>
+          <w:ilvl w:val="0"/>
+          <w:numId w:val="31"/>
+        </w:numPr>
+        <w:ind w:left="1843"/>
+        <w:rPr>
+          <w:rFonts w:eastAsia="Arial"/>
+        </w:rPr>
+      </w:pPr>
+      <w:r>
+        <w:rPr>
+          <w:rFonts w:eastAsia="Arial"/>
+        </w:rPr>
+        <w:t>Due Date (Date): The date payment is due.</w:t>
+      </w:r>
+    </w:p>
+    <w:p>
+      <w:pPr>
+        <w:pStyle w:val="ListParagraph"/>
+        <w:numPr>
+          <w:ilvl w:val="0"/>
+          <w:numId w:val="31"/>
+        </w:numPr>
+        <w:ind w:left="1843"/>
+        <w:rPr>
+          <w:rFonts w:eastAsia="Arial"/>
+        </w:rPr>
+      </w:pPr>
+      <w:r>
+        <w:rPr>
+          <w:rFonts w:eastAsia="Arial"/>
+        </w:rPr>
+        <w:t>Total Amount (Currency): The total calculated amount of the invoice.</w:t>
+      </w:r>
+    </w:p>
+    <w:p>
+      <w:pPr>
+        <w:spacing w:after="21" w:line="259" w:lineRule="auto"/>
+        <w:ind w:left="0" w:firstLine="0"/>
+      </w:pPr>
+    </w:p>
+    <w:p>
+      <w:pPr>
+        <w:pStyle w:val="Heading2"/>
+        <w:ind w:left="567"/>
+      </w:pPr>
+      <w:r>
+        <w:rPr>
+          <w:b w:val="0"/>
+        </w:rPr>
+        <w:t xml:space="preserve">3. </w:t>
+      </w:r>
+      <w:r>
+        <w:t>Record Types</w:t>
+      </w:r>
+    </w:p>
+    <w:p/>
+    <w:p>
+      <w:pPr>
+        <w:pStyle w:val="ListParagraph"/>
+        <w:numPr>
+          <w:ilvl w:val="0"/>
+          <w:numId w:val="32"/>
+        </w:numPr>
+        <w:spacing w:after="26" w:line="259" w:lineRule="auto"/>
+        <w:ind w:left="1276"/>
+      </w:pPr>
+      <w:r>
+        <w:t>Record types are not required for the initial build of this project, as the process for all projects is the same. They could be added later if the freelancer decides to offer different types of services (e.g., "Fixed Price Project" vs. "Monthly Retainer")</w:t>
+      </w:r>
+      <w:r>
+        <w:t>.</w:t>
+      </w:r>
+    </w:p>
+    <w:p>
+      <w:pPr>
+        <w:pStyle w:val="ListParagraph"/>
+        <w:spacing w:after="26" w:line="259" w:lineRule="auto"/>
+        <w:ind w:left="1276" w:firstLine="0"/>
+      </w:pPr>
+    </w:p>
+    <w:p>
+      <w:pPr>
+        <w:pStyle w:val="ListParagraph"/>
+        <w:numPr>
+          <w:ilvl w:val="0"/>
+          <w:numId w:val="34"/>
+        </w:numPr>
+        <w:spacing w:after="20" w:line="259" w:lineRule="auto"/>
+        <w:ind w:left="709"/>
+      </w:pPr>
+      <w:r>
+        <w:rPr>
+          <w:b/>
+        </w:rPr>
+        <w:t xml:space="preserve">Page Layouts </w:t>
+      </w:r>
+    </w:p>
+    <w:p>
+      <w:pPr>
+        <w:spacing w:after="26" w:line="259" w:lineRule="auto"/>
+        <w:ind w:left="720" w:firstLine="0"/>
+      </w:pPr>
+      <w:r>
+        <w:rPr>
+          <w:b/>
+        </w:rPr>
+        <w:t xml:space="preserve"> </w:t>
+      </w:r>
+    </w:p>
+    <w:p>
+      <w:pPr>
+        <w:pStyle w:val="ListParagraph"/>
+        <w:numPr>
+          <w:ilvl w:val="0"/>
+          <w:numId w:val="33"/>
+        </w:numPr>
+        <w:spacing w:after="0" w:line="259" w:lineRule="auto"/>
+        <w:ind w:left="1276"/>
+        <w:rPr>
+          <w:rFonts w:eastAsia="Arial"/>
+        </w:rPr>
+      </w:pPr>
+      <w:r>
+        <w:rPr>
+          <w:rFonts w:eastAsia="Arial"/>
+        </w:rPr>
+        <w:t>The Project page layout is the main workspace. It has been configured to show the Time Logs and Invoices as related lists, so the freelancer can see all financial details for a project in one place</w:t>
+      </w:r>
+      <w:r>
+        <w:rPr>
+          <w:rFonts w:eastAsia="Arial"/>
+        </w:rPr>
+        <w:t>.</w:t>
+      </w:r>
+    </w:p>
+    <w:p>
+      <w:pPr>
+        <w:spacing w:after="0" w:line="259" w:lineRule="auto"/>
+        <w:ind w:left="0" w:firstLine="0"/>
+      </w:pPr>
+    </w:p>
+    <w:p>
+      <w:pPr>
+        <w:pStyle w:val="ListParagraph"/>
+        <w:numPr>
+          <w:ilvl w:val="0"/>
+          <w:numId w:val="34"/>
+        </w:numPr>
+        <w:spacing w:after="26" w:line="259" w:lineRule="auto"/>
+        <w:ind w:left="709"/>
+      </w:pPr>
+      <w:r>
+        <w:rPr>
+          <w:b/>
+        </w:rPr>
+        <w:t xml:space="preserve">Compact Layouts </w:t>
+      </w:r>
+    </w:p>
+    <w:p>
+      <w:pPr>
+        <w:pStyle w:val="ListParagraph"/>
+        <w:spacing w:after="26" w:line="259" w:lineRule="auto"/>
+        <w:ind w:left="709" w:firstLine="0"/>
+      </w:pPr>
+    </w:p>
+    <w:p>
+      <w:pPr>
+        <w:pStyle w:val="Heading2"/>
+        <w:numPr>
+          <w:ilvl w:val="0"/>
+          <w:numId w:val="35"/>
+        </w:numPr>
+        <w:tabs>
+          <w:tab w:val="center" w:pos="450"/>
+        </w:tabs>
+        <w:ind w:left="1134" w:hanging="283"/>
+        <w:rPr>
+          <w:rFonts w:eastAsia="Arial"/>
+          <w:b w:val="0"/>
+        </w:rPr>
+      </w:pPr>
+      <w:r>
+        <w:rPr>
+          <w:rFonts w:eastAsia="Arial"/>
+          <w:b w:val="0"/>
+        </w:rPr>
+        <w:t>The Project compact layout is configured to show the Project Name, Client Name, and Status at a glance on mobile and in list views</w:t>
+      </w:r>
+      <w:r>
+        <w:rPr>
+          <w:rFonts w:eastAsia="Arial"/>
+          <w:b w:val="0"/>
+        </w:rPr>
+        <w:t>.</w:t>
+      </w:r>
+    </w:p>
+    <w:p>
+      <w:pPr>
+        <w:pStyle w:val="Heading2"/>
+        <w:tabs>
+          <w:tab w:val="center" w:pos="450"/>
+          <w:tab w:val="center" w:pos="1111"/>
+        </w:tabs>
+        <w:ind w:left="0" w:firstLine="0"/>
+        <w:rPr>
+          <w:rFonts w:ascii="Arial" w:eastAsia="Arial" w:hAnsi="Arial" w:cs="Arial"/>
+          <w:b w:val="0"/>
+        </w:rPr>
+      </w:pPr>
+    </w:p>
+    <w:p>
+      <w:pPr>
+        <w:pStyle w:val="Heading2"/>
+        <w:numPr>
+          <w:ilvl w:val="0"/>
+          <w:numId w:val="34"/>
+        </w:numPr>
+        <w:tabs>
+          <w:tab w:val="center" w:pos="450"/>
+          <w:tab w:val="center" w:pos="780"/>
+        </w:tabs>
+        <w:ind w:left="709"/>
+      </w:pPr>
+      <w:r>
+        <w:t xml:space="preserve"> </w:t>
+      </w:r>
+      <w:r>
+        <w:t>Schema Builder</w:t>
+      </w:r>
+      <w:r>
+        <w:t xml:space="preserve">  </w:t>
+      </w:r>
+      <w:r>
+        <w:tab/>
+        <w:t xml:space="preserve"> </w:t>
+      </w:r>
+      <w:r>
+        <w:tab/>
+      </w:r>
+    </w:p>
+    <w:p>
+      <w:pPr>
+        <w:pStyle w:val="Heading2"/>
+        <w:tabs>
+          <w:tab w:val="center" w:pos="450"/>
+          <w:tab w:val="center" w:pos="1111"/>
+        </w:tabs>
+        <w:ind w:left="0" w:firstLine="0"/>
+      </w:pPr>
+      <w:r>
+        <w:t xml:space="preserve"> </w:t>
+      </w:r>
+    </w:p>
+    <w:p>
+      <w:pPr>
+        <w:pStyle w:val="ListParagraph"/>
+        <w:numPr>
+          <w:ilvl w:val="0"/>
+          <w:numId w:val="28"/>
+        </w:numPr>
+        <w:ind w:left="1134" w:hanging="218"/>
+      </w:pPr>
+      <w:r>
+        <w:rPr>
+          <w:rFonts w:eastAsia="Arial"/>
+        </w:rPr>
+        <w:t>The Schema Builder was used to visually design and confirm the relationships between Accounts, Contacts, Projects, Time Logs, and Invoices, ensuring the data model is logical and scalable</w:t>
+      </w:r>
+      <w:r>
+        <w:rPr>
+          <w:rFonts w:eastAsia="Arial"/>
+        </w:rPr>
+        <w:t>.</w:t>
+      </w:r>
+    </w:p>
+    <w:p>
+      <w:pPr>
+        <w:spacing w:after="20" w:line="259" w:lineRule="auto"/>
+        <w:ind w:left="1440" w:firstLine="0"/>
+      </w:pPr>
+      <w:r>
+        <w:t xml:space="preserve"> </w:t>
+      </w:r>
+    </w:p>
+    <w:p>
+      <w:pPr>
+        <w:pStyle w:val="ListParagraph"/>
+        <w:numPr>
+          <w:ilvl w:val="0"/>
+          <w:numId w:val="34"/>
+        </w:numPr>
+        <w:spacing w:after="20" w:line="259" w:lineRule="auto"/>
+        <w:ind w:left="709"/>
+      </w:pPr>
+      <w:r>
+        <w:t xml:space="preserve"> </w:t>
+      </w:r>
+      <w:r>
+        <w:rPr>
+          <w:b/>
+        </w:rPr>
+        <w:t xml:space="preserve">Lookup vs. Master-Detail vs. Hierarchical Relationships </w:t>
+      </w:r>
+    </w:p>
+    <w:p>
+      <w:pPr>
+        <w:spacing w:after="26" w:line="259" w:lineRule="auto"/>
+        <w:ind w:left="720" w:firstLine="0"/>
+      </w:pPr>
+      <w:r>
+        <w:rPr>
+          <w:b/>
+        </w:rPr>
+        <w:t xml:space="preserve"> </w:t>
+      </w:r>
+    </w:p>
+    <w:p>
+      <w:pPr>
+        <w:pStyle w:val="ListParagraph"/>
+        <w:numPr>
+          <w:ilvl w:val="0"/>
+          <w:numId w:val="36"/>
+        </w:numPr>
+        <w:spacing w:after="20" w:line="259" w:lineRule="auto"/>
+        <w:ind w:left="1276"/>
+        <w:rPr>
+          <w:rFonts w:eastAsia="Arial"/>
+        </w:rPr>
+      </w:pPr>
+      <w:r>
+        <w:rPr>
+          <w:rFonts w:eastAsia="Arial"/>
+          <w:b/>
+          <w:bCs/>
+        </w:rPr>
+        <w:t xml:space="preserve">Project to Account: </w:t>
+      </w:r>
+      <w:r>
+        <w:rPr>
+          <w:rFonts w:eastAsia="Arial"/>
+        </w:rPr>
+        <w:t>A required Lookup Relationship. A project must be linked to a client account, but they are independent records</w:t>
+      </w:r>
+      <w:r>
+        <w:rPr>
+          <w:rFonts w:eastAsia="Arial"/>
+        </w:rPr>
+        <w:t>.</w:t>
+      </w:r>
+    </w:p>
+    <w:p>
+      <w:pPr>
+        <w:pStyle w:val="ListParagraph"/>
+        <w:spacing w:after="20" w:line="259" w:lineRule="auto"/>
+        <w:ind w:left="1276" w:firstLine="0"/>
+        <w:rPr>
+          <w:rFonts w:eastAsia="Arial"/>
+        </w:rPr>
+      </w:pPr>
+    </w:p>
+    <w:p>
+      <w:pPr>
+        <w:pStyle w:val="ListParagraph"/>
+        <w:numPr>
+          <w:ilvl w:val="0"/>
+          <w:numId w:val="36"/>
+        </w:numPr>
+        <w:spacing w:after="20" w:line="259" w:lineRule="auto"/>
+        <w:ind w:left="1276"/>
+        <w:rPr>
+          <w:rFonts w:eastAsia="Arial"/>
+        </w:rPr>
+      </w:pPr>
+      <w:r>
+        <w:rPr>
+          <w:rFonts w:eastAsia="Arial"/>
+          <w:b/>
+          <w:bCs/>
+        </w:rPr>
+        <w:t xml:space="preserve">Invoice to Project: </w:t>
+      </w:r>
+      <w:r>
+        <w:rPr>
+          <w:rFonts w:eastAsia="Arial"/>
+        </w:rPr>
+        <w:t>A required Lookup Relationship. An invoice must be related to a project</w:t>
+      </w:r>
+      <w:r>
+        <w:rPr>
+          <w:rFonts w:eastAsia="Arial"/>
+        </w:rPr>
+        <w:t>.</w:t>
+      </w:r>
+    </w:p>
+    <w:p>
+      <w:pPr>
+        <w:pStyle w:val="ListParagraph"/>
+        <w:rPr>
+          <w:rFonts w:eastAsia="Arial"/>
+        </w:rPr>
+      </w:pPr>
+    </w:p>
+    <w:p>
+      <w:pPr>
+        <w:pStyle w:val="ListParagraph"/>
+        <w:numPr>
+          <w:ilvl w:val="0"/>
+          <w:numId w:val="36"/>
+        </w:numPr>
+        <w:spacing w:after="20" w:line="259" w:lineRule="auto"/>
+        <w:ind w:left="1276"/>
+        <w:rPr>
+          <w:rFonts w:eastAsia="Arial"/>
+        </w:rPr>
+      </w:pPr>
+      <w:r>
+        <w:rPr>
+          <w:rFonts w:eastAsia="Arial"/>
+          <w:b/>
+          <w:bCs/>
+        </w:rPr>
+        <w:t>Time Log to Project:</w:t>
+      </w:r>
+      <w:r>
+        <w:rPr>
+          <w:rFonts w:eastAsia="Arial"/>
+        </w:rPr>
+        <w:t xml:space="preserve"> A </w:t>
+      </w:r>
+      <w:r>
+        <w:rPr>
+          <w:rFonts w:eastAsia="Arial"/>
+          <w:b/>
+          <w:bCs/>
+        </w:rPr>
+        <w:t>Master-Detail Relationship</w:t>
+      </w:r>
+      <w:r>
+        <w:rPr>
+          <w:rFonts w:eastAsia="Arial"/>
+        </w:rPr>
+        <w:t>. A time log is a direct child of a project. If a project is deleted, all its associated time logs are automatically deleted. This ensures data integrity and allows for roll-up summary calculations</w:t>
+      </w:r>
+    </w:p>
+    <w:p>
+      <w:pPr>
+        <w:spacing w:after="20" w:line="259" w:lineRule="auto"/>
+        <w:ind w:left="0" w:firstLine="0"/>
+        <w:rPr>
+          <w:rFonts w:eastAsia="Arial"/>
+        </w:rPr>
+      </w:pPr>
+    </w:p>
+    <w:p>
+      <w:pPr>
+        <w:spacing w:after="20" w:line="259" w:lineRule="auto"/>
+        <w:ind w:left="1560" w:firstLine="0"/>
+      </w:pPr>
+      <w:r>
+        <w:t xml:space="preserve"> </w:t>
+      </w:r>
+    </w:p>
+    <w:p>
+      <w:pPr>
+        <w:pStyle w:val="Heading2"/>
+        <w:ind w:left="1134" w:hanging="708"/>
+      </w:pPr>
+      <w:r>
+        <w:rPr>
+          <w:b w:val="0"/>
+        </w:rPr>
+        <w:t xml:space="preserve">8.   </w:t>
+      </w:r>
+      <w:r>
+        <w:t>External Objects</w:t>
+      </w:r>
+    </w:p>
+    <w:p>
+      <w:pPr>
+        <w:spacing w:after="26" w:line="259" w:lineRule="auto"/>
+        <w:ind w:left="720" w:firstLine="0"/>
+      </w:pPr>
+      <w:r>
+        <w:rPr>
+          <w:b/>
+        </w:rPr>
+        <w:t xml:space="preserve"> </w:t>
+      </w:r>
+    </w:p>
+    <w:p>
+      <w:pPr>
+        <w:pStyle w:val="ListParagraph"/>
+        <w:numPr>
+          <w:ilvl w:val="0"/>
+          <w:numId w:val="28"/>
+        </w:numPr>
+        <w:ind w:left="1276" w:hanging="218"/>
+      </w:pPr>
+      <w:r>
+        <w:rPr>
+          <w:rFonts w:eastAsia="Arial"/>
+        </w:rPr>
+        <w:t>External objects are not in scope for this project. They could be used in a future enhancement to connect Salesforce with an external accounting system without migrating data</w:t>
+      </w:r>
+      <w:r>
+        <w:rPr>
+          <w:rFonts w:eastAsia="Arial"/>
+        </w:rPr>
+        <w:t>.</w:t>
+      </w:r>
+      <w:r>
+        <w:rPr>
+          <w:rFonts w:eastAsia="Calibri"/>
+          <w:noProof/>
+        </w:rPr>
+        <mc:AlternateContent>
+          <mc:Choice Requires="wpg">
+            <w:drawing>
+              <wp:anchor distT="0" distB="0" distL="114300" distR="114300" simplePos="0" relativeHeight="251660288" behindDoc="0" locked="0" layoutInCell="1" allowOverlap="1" wp14:anchorId="3A96349F" wp14:editId="2F6D9832">
+                <wp:simplePos x="0" y="0"/>
+                <wp:positionH relativeFrom="column">
+                  <wp:posOffset>156210</wp:posOffset>
+                </wp:positionH>
+                <wp:positionV relativeFrom="paragraph">
+                  <wp:posOffset>598805</wp:posOffset>
+                </wp:positionV>
+                <wp:extent cx="6903720" cy="157480"/>
+                <wp:effectExtent l="0" t="0" r="0" b="0"/>
+                <wp:wrapSquare wrapText="bothSides"/>
+                <wp:docPr id="926771228" name="Group 926771228"/>
+                <wp:cNvGraphicFramePr/>
+                <a:graphic xmlns:a="http://schemas.openxmlformats.org/drawingml/2006/main">
+                  <a:graphicData uri="http://schemas.microsoft.com/office/word/2010/wordprocessingGroup">
+                    <wpg:wgp>
+                      <wpg:cNvGrpSpPr/>
+                      <wpg:grpSpPr>
+                        <a:xfrm>
+                          <a:off x="0" y="0"/>
+                          <a:ext cx="6903720" cy="157480"/>
+                          <a:chOff x="0" y="0"/>
+                          <a:chExt cx="5867400" cy="12700"/>
+                        </a:xfrm>
+                      </wpg:grpSpPr>
+                      <wps:wsp>
+                        <wps:cNvPr id="20789187" name="Shape 904"/>
+                        <wps:cNvSpPr/>
+                        <wps:spPr>
+                          <a:xfrm>
+                            <a:off x="0" y="0"/>
+                            <a:ext cx="5867400" cy="0"/>
+                          </a:xfrm>
+                          <a:custGeom>
+                            <a:avLst/>
+                            <a:gdLst/>
+                            <a:ahLst/>
+                            <a:cxnLst/>
+                            <a:rect l="0" t="0" r="0" b="0"/>
+                            <a:pathLst>
+                              <a:path w="5867400">
+                                <a:moveTo>
+                                  <a:pt x="0" y="0"/>
+                                </a:moveTo>
+                                <a:lnTo>
+                                  <a:pt x="5867400" y="0"/>
+                                </a:lnTo>
+                              </a:path>
+                            </a:pathLst>
+                          </a:custGeom>
+                          <a:ln w="12700" cap="flat">
+                            <a:miter lim="127000"/>
+                          </a:ln>
+                        </wps:spPr>
+                        <wps:style>
+                          <a:lnRef idx="1">
+                            <a:srgbClr val="888888"/>
+                          </a:lnRef>
+                          <a:fillRef idx="0">
+                            <a:srgbClr val="000000">
+                              <a:alpha val="0"/>
+                            </a:srgbClr>
+                          </a:fillRef>
+                          <a:effectRef idx="0">
+                            <a:scrgbClr r="0" g="0" b="0"/>
+                          </a:effectRef>
+                          <a:fontRef idx="none"/>
+                        </wps:style>
+                        <wps:bodyPr/>
+                      </wps:wsp>
+                    </wpg:wgp>
+                  </a:graphicData>
+                </a:graphic>
+                <wp14:sizeRelH relativeFrom="margin">
+                  <wp14:pctWidth>0</wp14:pctWidth>
+                </wp14:sizeRelH>
+                <wp14:sizeRelV relativeFrom="margin">
+                  <wp14:pctHeight>0</wp14:pctHeight>
+                </wp14:sizeRelV>
+              </wp:anchor>
+            </w:drawing>
+          </mc:Choice>
+          <mc:Fallback>
+            <w:pict>
+              <v:group w14:anchorId="6EC1320F" id="Group 926771228" o:spid="_x0000_s1026" style="position:absolute;margin-left:12.3pt;margin-top:47.15pt;width:543.6pt;height:12.4pt;z-index:251660288;mso-width-relative:margin;mso-height-relative:margin" coordsize="58674,127" o:gfxdata="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">
+                <v:shape id="Shape 904" o:spid="_x0000_s1027" style="position:absolute;width:58674;height:0;visibility:visible;mso-wrap-style:square;v-text-anchor:top" coordsize="5867400,0" o:gfxdata="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" path="m,l5867400,e" filled="f" strokecolor="#888" strokeweight="1pt">
+                  <v:stroke miterlimit="83231f" joinstyle="miter"/>
+                  <v:path arrowok="t" textboxrect="0,0,5867400,0"/>
+                </v:shape>
+                <w10:wrap type="square"/>
+              </v:group>
+            </w:pict>
+          </mc:Fallback>
+        </mc:AlternateContent>
+      </w:r>
+    </w:p>
+    <w:p>
+      <w:pPr>
+        <w:spacing w:after="489" w:line="259" w:lineRule="auto"/>
+        <w:ind w:left="0" w:firstLine="0"/>
+      </w:pPr>
+    </w:p>
+    <w:p>
+      <w:pPr>
+        <w:spacing w:after="489" w:line="259" w:lineRule="auto"/>
+        <w:ind w:left="0" w:firstLine="0"/>
+        <w:jc w:val="right"/>
+      </w:pPr>
+      <w:r>
+        <w:t xml:space="preserve"> </w:t>
+      </w:r>
+    </w:p>
+    <w:p>
+      <w:pPr>
+        <w:spacing w:after="0" w:line="259" w:lineRule="auto"/>
+        <w:ind w:left="-993" w:firstLine="0"/>
+      </w:pPr>
+      <w:r>
+        <w:lastRenderedPageBreak/>
+        <w:t xml:space="preserve"> </w:t>
+      </w:r>
+    </w:p>
+    <w:p/>
     <w:sectPr>
       <w:pgSz w:w="12240" w:h="15840"/>
       <w:pgMar w:top="568" w:right="474" w:bottom="426" w:left="567" w:header="720" w:footer="720" w:gutter="0"/>
@@ -1929,6 +3149,119 @@
     </w:lvl>
   </w:abstractNum>
   <w:abstractNum w:abstractNumId="2" w15:restartNumberingAfterBreak="0">
+    <w:nsid w:val="08414D20"/>
+    <w:multiLevelType w:val="hybridMultilevel"/>
+    <w:tmpl w:val="126E5486"/>
+    <w:lvl w:ilvl="0" w:tplc="40090003">
+      <w:start w:val="1"/>
+      <w:numFmt w:val="bullet"/>
+      <w:lvlText w:val="o"/>
+      <w:lvlJc w:val="left"/>
+      <w:pPr>
+        <w:ind w:left="2160" w:hanging="360"/>
+      </w:pPr>
+      <w:rPr>
+        <w:rFonts w:ascii="Courier New" w:hAnsi="Courier New" w:cs="Courier New" w:hint="default"/>
+      </w:rPr>
+    </w:lvl>
+    <w:lvl w:ilvl="1" w:tplc="40090003" w:tentative="1">
+      <w:start w:val="1"/>
+      <w:numFmt w:val="bullet"/>
+      <w:lvlText w:val="o"/>
+      <w:lvlJc w:val="left"/>
+      <w:pPr>
+        <w:ind w:left="2880" w:hanging="360"/>
+      </w:pPr>
+      <w:rPr>
+        <w:rFonts w:ascii="Courier New" w:hAnsi="Courier New" w:cs="Courier New" w:hint="default"/>
+      </w:rPr>
+    </w:lvl>
+    <w:lvl w:ilvl="2" w:tplc="40090005" w:tentative="1">
+      <w:start w:val="1"/>
+      <w:numFmt w:val="bullet"/>
+      <w:lvlText w:val=""/>
+      <w:lvlJc w:val="left"/>
+      <w:pPr>
+        <w:ind w:left="3600" w:hanging="360"/>
+      </w:pPr>
+      <w:rPr>
+        <w:rFonts w:ascii="Wingdings" w:hAnsi="Wingdings" w:hint="default"/>
+      </w:rPr>
+    </w:lvl>
+    <w:lvl w:ilvl="3" w:tplc="40090001" w:tentative="1">
+      <w:start w:val="1"/>
+      <w:numFmt w:val="bullet"/>
+      <w:lvlText w:val=""/>
+      <w:lvlJc w:val="left"/>
+      <w:pPr>
+        <w:ind w:left="4320" w:hanging="360"/>
+      </w:pPr>
+      <w:rPr>
+        <w:rFonts w:ascii="Symbol" w:hAnsi="Symbol" w:hint="default"/>
+      </w:rPr>
+    </w:lvl>
+    <w:lvl w:ilvl="4" w:tplc="40090003" w:tentative="1">
+      <w:start w:val="1"/>
+      <w:numFmt w:val="bullet"/>
+      <w:lvlText w:val="o"/>
+      <w:lvlJc w:val="left"/>
+      <w:pPr>
+        <w:ind w:left="5040" w:hanging="360"/>
+      </w:pPr>
+      <w:rPr>
+        <w:rFonts w:ascii="Courier New" w:hAnsi="Courier New" w:cs="Courier New" w:hint="default"/>
+      </w:rPr>
+    </w:lvl>
+    <w:lvl w:ilvl="5" w:tplc="40090005" w:tentative="1">
+      <w:start w:val="1"/>
+      <w:numFmt w:val="bullet"/>
+      <w:lvlText w:val=""/>
+      <w:lvlJc w:val="left"/>
+      <w:pPr>
+        <w:ind w:left="5760" w:hanging="360"/>
+      </w:pPr>
+      <w:rPr>
+        <w:rFonts w:ascii="Wingdings" w:hAnsi="Wingdings" w:hint="default"/>
+      </w:rPr>
+    </w:lvl>
+    <w:lvl w:ilvl="6" w:tplc="40090001" w:tentative="1">
+      <w:start w:val="1"/>
+      <w:numFmt w:val="bullet"/>
+      <w:lvlText w:val=""/>
+      <w:lvlJc w:val="left"/>
+      <w:pPr>
+        <w:ind w:left="6480" w:hanging="360"/>
+      </w:pPr>
+      <w:rPr>
+        <w:rFonts w:ascii="Symbol" w:hAnsi="Symbol" w:hint="default"/>
+      </w:rPr>
+    </w:lvl>
+    <w:lvl w:ilvl="7" w:tplc="40090003" w:tentative="1">
+      <w:start w:val="1"/>
+      <w:numFmt w:val="bullet"/>
+      <w:lvlText w:val="o"/>
+      <w:lvlJc w:val="left"/>
+      <w:pPr>
+        <w:ind w:left="7200" w:hanging="360"/>
+      </w:pPr>
+      <w:rPr>
+        <w:rFonts w:ascii="Courier New" w:hAnsi="Courier New" w:cs="Courier New" w:hint="default"/>
+      </w:rPr>
+    </w:lvl>
+    <w:lvl w:ilvl="8" w:tplc="40090005" w:tentative="1">
+      <w:start w:val="1"/>
+      <w:numFmt w:val="bullet"/>
+      <w:lvlText w:val=""/>
+      <w:lvlJc w:val="left"/>
+      <w:pPr>
+        <w:ind w:left="7920" w:hanging="360"/>
+      </w:pPr>
+      <w:rPr>
+        <w:rFonts w:ascii="Wingdings" w:hAnsi="Wingdings" w:hint="default"/>
+      </w:rPr>
+    </w:lvl>
+  </w:abstractNum>
+  <w:abstractNum w:abstractNumId="3" w15:restartNumberingAfterBreak="0">
     <w:nsid w:val="0BBB31D3"/>
     <w:multiLevelType w:val="hybridMultilevel"/>
     <w:tmpl w:val="70C4A5BC"/>
@@ -2139,7 +3472,96 @@
       </w:rPr>
     </w:lvl>
   </w:abstractNum>
-  <w:abstractNum w:abstractNumId="3" w15:restartNumberingAfterBreak="0">
+  <w:abstractNum w:abstractNumId="4" w15:restartNumberingAfterBreak="0">
+    <w:nsid w:val="0CC93AFE"/>
+    <w:multiLevelType w:val="hybridMultilevel"/>
+    <w:tmpl w:val="DF50C546"/>
+    <w:lvl w:ilvl="0" w:tplc="3D04389C">
+      <w:start w:val="9"/>
+      <w:numFmt w:val="decimal"/>
+      <w:lvlText w:val="%1."/>
+      <w:lvlJc w:val="left"/>
+      <w:pPr>
+        <w:ind w:left="1140" w:hanging="360"/>
+      </w:pPr>
+      <w:rPr>
+        <w:rFonts w:hint="default"/>
+      </w:rPr>
+    </w:lvl>
+    <w:lvl w:ilvl="1" w:tplc="40090019" w:tentative="1">
+      <w:start w:val="1"/>
+      <w:numFmt w:val="lowerLetter"/>
+      <w:lvlText w:val="%2."/>
+      <w:lvlJc w:val="left"/>
+      <w:pPr>
+        <w:ind w:left="1440" w:hanging="360"/>
+      </w:pPr>
+    </w:lvl>
+    <w:lvl w:ilvl="2" w:tplc="4009001B" w:tentative="1">
+      <w:start w:val="1"/>
+      <w:numFmt w:val="lowerRoman"/>
+      <w:lvlText w:val="%3."/>
+      <w:lvlJc w:val="right"/>
+      <w:pPr>
+        <w:ind w:left="2160" w:hanging="180"/>
+      </w:pPr>
+    </w:lvl>
+    <w:lvl w:ilvl="3" w:tplc="4009000F" w:tentative="1">
+      <w:start w:val="1"/>
+      <w:numFmt w:val="decimal"/>
+      <w:lvlText w:val="%4."/>
+      <w:lvlJc w:val="left"/>
+      <w:pPr>
+        <w:ind w:left="2880" w:hanging="360"/>
+      </w:pPr>
+    </w:lvl>
+    <w:lvl w:ilvl="4" w:tplc="40090019" w:tentative="1">
+      <w:start w:val="1"/>
+      <w:numFmt w:val="lowerLetter"/>
+      <w:lvlText w:val="%5."/>
+      <w:lvlJc w:val="left"/>
+      <w:pPr>
+        <w:ind w:left="3600" w:hanging="360"/>
+      </w:pPr>
+    </w:lvl>
+    <w:lvl w:ilvl="5" w:tplc="4009001B" w:tentative="1">
+      <w:start w:val="1"/>
+      <w:numFmt w:val="lowerRoman"/>
+      <w:lvlText w:val="%6."/>
+      <w:lvlJc w:val="right"/>
+      <w:pPr>
+        <w:ind w:left="4320" w:hanging="180"/>
+      </w:pPr>
+    </w:lvl>
+    <w:lvl w:ilvl="6" w:tplc="4009000F" w:tentative="1">
+      <w:start w:val="1"/>
+      <w:numFmt w:val="decimal"/>
+      <w:lvlText w:val="%7."/>
+      <w:lvlJc w:val="left"/>
+      <w:pPr>
+        <w:ind w:left="5040" w:hanging="360"/>
+      </w:pPr>
+    </w:lvl>
+    <w:lvl w:ilvl="7" w:tplc="40090019" w:tentative="1">
+      <w:start w:val="1"/>
+      <w:numFmt w:val="lowerLetter"/>
+      <w:lvlText w:val="%8."/>
+      <w:lvlJc w:val="left"/>
+      <w:pPr>
+        <w:ind w:left="5760" w:hanging="360"/>
+      </w:pPr>
+    </w:lvl>
+    <w:lvl w:ilvl="8" w:tplc="4009001B" w:tentative="1">
+      <w:start w:val="1"/>
+      <w:numFmt w:val="lowerRoman"/>
+      <w:lvlText w:val="%9."/>
+      <w:lvlJc w:val="right"/>
+      <w:pPr>
+        <w:ind w:left="6480" w:hanging="180"/>
+      </w:pPr>
+    </w:lvl>
+  </w:abstractNum>
+  <w:abstractNum w:abstractNumId="5" w15:restartNumberingAfterBreak="0">
     <w:nsid w:val="0FFA1408"/>
     <w:multiLevelType w:val="hybridMultilevel"/>
     <w:tmpl w:val="76E0118C"/>
@@ -2228,7 +3650,7 @@
       </w:pPr>
     </w:lvl>
   </w:abstractNum>
-  <w:abstractNum w:abstractNumId="4" w15:restartNumberingAfterBreak="0">
+  <w:abstractNum w:abstractNumId="6" w15:restartNumberingAfterBreak="0">
     <w:nsid w:val="13DF018D"/>
     <w:multiLevelType w:val="hybridMultilevel"/>
     <w:tmpl w:val="4C5CF68E"/>
@@ -2439,7 +3861,495 @@
       </w:rPr>
     </w:lvl>
   </w:abstractNum>
-  <w:abstractNum w:abstractNumId="5" w15:restartNumberingAfterBreak="0">
+  <w:abstractNum w:abstractNumId="7" w15:restartNumberingAfterBreak="0">
+    <w:nsid w:val="16601160"/>
+    <w:multiLevelType w:val="hybridMultilevel"/>
+    <w:tmpl w:val="CC80EA7E"/>
+    <w:lvl w:ilvl="0" w:tplc="40090001">
+      <w:start w:val="1"/>
+      <w:numFmt w:val="bullet"/>
+      <w:lvlText w:val=""/>
+      <w:lvlJc w:val="left"/>
+      <w:pPr>
+        <w:ind w:left="1353" w:hanging="360"/>
+      </w:pPr>
+      <w:rPr>
+        <w:rFonts w:ascii="Symbol" w:hAnsi="Symbol" w:hint="default"/>
+      </w:rPr>
+    </w:lvl>
+    <w:lvl w:ilvl="1" w:tplc="FFFFFFFF" w:tentative="1">
+      <w:start w:val="1"/>
+      <w:numFmt w:val="bullet"/>
+      <w:lvlText w:val="o"/>
+      <w:lvlJc w:val="left"/>
+      <w:pPr>
+        <w:ind w:left="2788" w:hanging="360"/>
+      </w:pPr>
+      <w:rPr>
+        <w:rFonts w:ascii="Courier New" w:hAnsi="Courier New" w:cs="Courier New" w:hint="default"/>
+      </w:rPr>
+    </w:lvl>
+    <w:lvl w:ilvl="2" w:tplc="FFFFFFFF" w:tentative="1">
+      <w:start w:val="1"/>
+      <w:numFmt w:val="bullet"/>
+      <w:lvlText w:val=""/>
+      <w:lvlJc w:val="left"/>
+      <w:pPr>
+        <w:ind w:left="3508" w:hanging="360"/>
+      </w:pPr>
+      <w:rPr>
+        <w:rFonts w:ascii="Wingdings" w:hAnsi="Wingdings" w:hint="default"/>
+      </w:rPr>
+    </w:lvl>
+    <w:lvl w:ilvl="3" w:tplc="FFFFFFFF" w:tentative="1">
+      <w:start w:val="1"/>
+      <w:numFmt w:val="bullet"/>
+      <w:lvlText w:val=""/>
+      <w:lvlJc w:val="left"/>
+      <w:pPr>
+        <w:ind w:left="4228" w:hanging="360"/>
+      </w:pPr>
+      <w:rPr>
+        <w:rFonts w:ascii="Symbol" w:hAnsi="Symbol" w:hint="default"/>
+      </w:rPr>
+    </w:lvl>
+    <w:lvl w:ilvl="4" w:tplc="FFFFFFFF" w:tentative="1">
+      <w:start w:val="1"/>
+      <w:numFmt w:val="bullet"/>
+      <w:lvlText w:val="o"/>
+      <w:lvlJc w:val="left"/>
+      <w:pPr>
+        <w:ind w:left="4948" w:hanging="360"/>
+      </w:pPr>
+      <w:rPr>
+        <w:rFonts w:ascii="Courier New" w:hAnsi="Courier New" w:cs="Courier New" w:hint="default"/>
+      </w:rPr>
+    </w:lvl>
+    <w:lvl w:ilvl="5" w:tplc="FFFFFFFF" w:tentative="1">
+      <w:start w:val="1"/>
+      <w:numFmt w:val="bullet"/>
+      <w:lvlText w:val=""/>
+      <w:lvlJc w:val="left"/>
+      <w:pPr>
+        <w:ind w:left="5668" w:hanging="360"/>
+      </w:pPr>
+      <w:rPr>
+        <w:rFonts w:ascii="Wingdings" w:hAnsi="Wingdings" w:hint="default"/>
+      </w:rPr>
+    </w:lvl>
+    <w:lvl w:ilvl="6" w:tplc="FFFFFFFF" w:tentative="1">
+      <w:start w:val="1"/>
+      <w:numFmt w:val="bullet"/>
+      <w:lvlText w:val=""/>
+      <w:lvlJc w:val="left"/>
+      <w:pPr>
+        <w:ind w:left="6388" w:hanging="360"/>
+      </w:pPr>
+      <w:rPr>
+        <w:rFonts w:ascii="Symbol" w:hAnsi="Symbol" w:hint="default"/>
+      </w:rPr>
+    </w:lvl>
+    <w:lvl w:ilvl="7" w:tplc="FFFFFFFF" w:tentative="1">
+      <w:start w:val="1"/>
+      <w:numFmt w:val="bullet"/>
+      <w:lvlText w:val="o"/>
+      <w:lvlJc w:val="left"/>
+      <w:pPr>
+        <w:ind w:left="7108" w:hanging="360"/>
+      </w:pPr>
+      <w:rPr>
+        <w:rFonts w:ascii="Courier New" w:hAnsi="Courier New" w:cs="Courier New" w:hint="default"/>
+      </w:rPr>
+    </w:lvl>
+    <w:lvl w:ilvl="8" w:tplc="FFFFFFFF" w:tentative="1">
+      <w:start w:val="1"/>
+      <w:numFmt w:val="bullet"/>
+      <w:lvlText w:val=""/>
+      <w:lvlJc w:val="left"/>
+      <w:pPr>
+        <w:ind w:left="7828" w:hanging="360"/>
+      </w:pPr>
+      <w:rPr>
+        <w:rFonts w:ascii="Wingdings" w:hAnsi="Wingdings" w:hint="default"/>
+      </w:rPr>
+    </w:lvl>
+  </w:abstractNum>
+  <w:abstractNum w:abstractNumId="8" w15:restartNumberingAfterBreak="0">
+    <w:nsid w:val="22A429EF"/>
+    <w:multiLevelType w:val="multilevel"/>
+    <w:tmpl w:val="61963EB8"/>
+    <w:lvl w:ilvl="0">
+      <w:start w:val="1"/>
+      <w:numFmt w:val="bullet"/>
+      <w:lvlText w:val="o"/>
+      <w:lvlJc w:val="left"/>
+      <w:pPr>
+        <w:tabs>
+          <w:tab w:val="num" w:pos="720"/>
+        </w:tabs>
+        <w:ind w:left="720" w:hanging="360"/>
+      </w:pPr>
+      <w:rPr>
+        <w:rFonts w:ascii="Courier New" w:hAnsi="Courier New" w:cs="Courier New" w:hint="default"/>
+        <w:sz w:val="20"/>
+      </w:rPr>
+    </w:lvl>
+    <w:lvl w:ilvl="1" w:tentative="1">
+      <w:start w:val="1"/>
+      <w:numFmt w:val="bullet"/>
+      <w:lvlText w:val="o"/>
+      <w:lvlJc w:val="left"/>
+      <w:pPr>
+        <w:tabs>
+          <w:tab w:val="num" w:pos="1440"/>
+        </w:tabs>
+        <w:ind w:left="1440" w:hanging="360"/>
+      </w:pPr>
+      <w:rPr>
+        <w:rFonts w:ascii="Courier New" w:hAnsi="Courier New" w:hint="default"/>
+        <w:sz w:val="20"/>
+      </w:rPr>
+    </w:lvl>
+    <w:lvl w:ilvl="2" w:tentative="1">
+      <w:start w:val="1"/>
+      <w:numFmt w:val="bullet"/>
+      <w:lvlText w:val=""/>
+      <w:lvlJc w:val="left"/>
+      <w:pPr>
+        <w:tabs>
+          <w:tab w:val="num" w:pos="2160"/>
+        </w:tabs>
+        <w:ind w:left="2160" w:hanging="360"/>
+      </w:pPr>
+      <w:rPr>
+        <w:rFonts w:ascii="Wingdings" w:hAnsi="Wingdings" w:hint="default"/>
+        <w:sz w:val="20"/>
+      </w:rPr>
+    </w:lvl>
+    <w:lvl w:ilvl="3" w:tentative="1">
+      <w:start w:val="1"/>
+      <w:numFmt w:val="bullet"/>
+      <w:lvlText w:val=""/>
+      <w:lvlJc w:val="left"/>
+      <w:pPr>
+        <w:tabs>
+          <w:tab w:val="num" w:pos="2880"/>
+        </w:tabs>
+        <w:ind w:left="2880" w:hanging="360"/>
+      </w:pPr>
+      <w:rPr>
+        <w:rFonts w:ascii="Wingdings" w:hAnsi="Wingdings" w:hint="default"/>
+        <w:sz w:val="20"/>
+      </w:rPr>
+    </w:lvl>
+    <w:lvl w:ilvl="4" w:tentative="1">
+      <w:start w:val="1"/>
+      <w:numFmt w:val="bullet"/>
+      <w:lvlText w:val=""/>
+      <w:lvlJc w:val="left"/>
+      <w:pPr>
+        <w:tabs>
+          <w:tab w:val="num" w:pos="3600"/>
+        </w:tabs>
+        <w:ind w:left="3600" w:hanging="360"/>
+      </w:pPr>
+      <w:rPr>
+        <w:rFonts w:ascii="Wingdings" w:hAnsi="Wingdings" w:hint="default"/>
+        <w:sz w:val="20"/>
+      </w:rPr>
+    </w:lvl>
+    <w:lvl w:ilvl="5" w:tentative="1">
+      <w:start w:val="1"/>
+      <w:numFmt w:val="bullet"/>
+      <w:lvlText w:val=""/>
+      <w:lvlJc w:val="left"/>
+      <w:pPr>
+        <w:tabs>
+          <w:tab w:val="num" w:pos="4320"/>
+        </w:tabs>
+        <w:ind w:left="4320" w:hanging="360"/>
+      </w:pPr>
+      <w:rPr>
+        <w:rFonts w:ascii="Wingdings" w:hAnsi="Wingdings" w:hint="default"/>
+        <w:sz w:val="20"/>
+      </w:rPr>
+    </w:lvl>
+    <w:lvl w:ilvl="6" w:tentative="1">
+      <w:start w:val="1"/>
+      <w:numFmt w:val="bullet"/>
+      <w:lvlText w:val=""/>
+      <w:lvlJc w:val="left"/>
+      <w:pPr>
+        <w:tabs>
+          <w:tab w:val="num" w:pos="5040"/>
+        </w:tabs>
+        <w:ind w:left="5040" w:hanging="360"/>
+      </w:pPr>
+      <w:rPr>
+        <w:rFonts w:ascii="Wingdings" w:hAnsi="Wingdings" w:hint="default"/>
+        <w:sz w:val="20"/>
+      </w:rPr>
+    </w:lvl>
+    <w:lvl w:ilvl="7" w:tentative="1">
+      <w:start w:val="1"/>
+      <w:numFmt w:val="bullet"/>
+      <w:lvlText w:val=""/>
+      <w:lvlJc w:val="left"/>
+      <w:pPr>
+        <w:tabs>
+          <w:tab w:val="num" w:pos="5760"/>
+        </w:tabs>
+        <w:ind w:left="5760" w:hanging="360"/>
+      </w:pPr>
+      <w:rPr>
+        <w:rFonts w:ascii="Wingdings" w:hAnsi="Wingdings" w:hint="default"/>
+        <w:sz w:val="20"/>
+      </w:rPr>
+    </w:lvl>
+    <w:lvl w:ilvl="8" w:tentative="1">
+      <w:start w:val="1"/>
+      <w:numFmt w:val="bullet"/>
+      <w:lvlText w:val=""/>
+      <w:lvlJc w:val="left"/>
+      <w:pPr>
+        <w:tabs>
+          <w:tab w:val="num" w:pos="6480"/>
+        </w:tabs>
+        <w:ind w:left="6480" w:hanging="360"/>
+      </w:pPr>
+      <w:rPr>
+        <w:rFonts w:ascii="Wingdings" w:hAnsi="Wingdings" w:hint="default"/>
+        <w:sz w:val="20"/>
+      </w:rPr>
+    </w:lvl>
+  </w:abstractNum>
+  <w:abstractNum w:abstractNumId="9" w15:restartNumberingAfterBreak="0">
+    <w:nsid w:val="28FC037D"/>
+    <w:multiLevelType w:val="hybridMultilevel"/>
+    <w:tmpl w:val="1BD4FF26"/>
+    <w:lvl w:ilvl="0" w:tplc="40090003">
+      <w:start w:val="1"/>
+      <w:numFmt w:val="bullet"/>
+      <w:lvlText w:val="o"/>
+      <w:lvlJc w:val="left"/>
+      <w:pPr>
+        <w:ind w:left="720" w:hanging="360"/>
+      </w:pPr>
+      <w:rPr>
+        <w:rFonts w:ascii="Courier New" w:hAnsi="Courier New" w:cs="Courier New" w:hint="default"/>
+      </w:rPr>
+    </w:lvl>
+    <w:lvl w:ilvl="1" w:tplc="40090003" w:tentative="1">
+      <w:start w:val="1"/>
+      <w:numFmt w:val="bullet"/>
+      <w:lvlText w:val="o"/>
+      <w:lvlJc w:val="left"/>
+      <w:pPr>
+        <w:ind w:left="1440" w:hanging="360"/>
+      </w:pPr>
+      <w:rPr>
+        <w:rFonts w:ascii="Courier New" w:hAnsi="Courier New" w:cs="Courier New" w:hint="default"/>
+      </w:rPr>
+    </w:lvl>
+    <w:lvl w:ilvl="2" w:tplc="40090005" w:tentative="1">
+      <w:start w:val="1"/>
+      <w:numFmt w:val="bullet"/>
+      <w:lvlText w:val=""/>
+      <w:lvlJc w:val="left"/>
+      <w:pPr>
+        <w:ind w:left="2160" w:hanging="360"/>
+      </w:pPr>
+      <w:rPr>
+        <w:rFonts w:ascii="Wingdings" w:hAnsi="Wingdings" w:hint="default"/>
+      </w:rPr>
+    </w:lvl>
+    <w:lvl w:ilvl="3" w:tplc="40090001" w:tentative="1">
+      <w:start w:val="1"/>
+      <w:numFmt w:val="bullet"/>
+      <w:lvlText w:val=""/>
+      <w:lvlJc w:val="left"/>
+      <w:pPr>
+        <w:ind w:left="2880" w:hanging="360"/>
+      </w:pPr>
+      <w:rPr>
+        <w:rFonts w:ascii="Symbol" w:hAnsi="Symbol" w:hint="default"/>
+      </w:rPr>
+    </w:lvl>
+    <w:lvl w:ilvl="4" w:tplc="40090003" w:tentative="1">
+      <w:start w:val="1"/>
+      <w:numFmt w:val="bullet"/>
+      <w:lvlText w:val="o"/>
+      <w:lvlJc w:val="left"/>
+      <w:pPr>
+        <w:ind w:left="3600" w:hanging="360"/>
+      </w:pPr>
+      <w:rPr>
+        <w:rFonts w:ascii="Courier New" w:hAnsi="Courier New" w:cs="Courier New" w:hint="default"/>
+      </w:rPr>
+    </w:lvl>
+    <w:lvl w:ilvl="5" w:tplc="40090005" w:tentative="1">
+      <w:start w:val="1"/>
+      <w:numFmt w:val="bullet"/>
+      <w:lvlText w:val=""/>
+      <w:lvlJc w:val="left"/>
+      <w:pPr>
+        <w:ind w:left="4320" w:hanging="360"/>
+      </w:pPr>
+      <w:rPr>
+        <w:rFonts w:ascii="Wingdings" w:hAnsi="Wingdings" w:hint="default"/>
+      </w:rPr>
+    </w:lvl>
+    <w:lvl w:ilvl="6" w:tplc="40090001" w:tentative="1">
+      <w:start w:val="1"/>
+      <w:numFmt w:val="bullet"/>
+      <w:lvlText w:val=""/>
+      <w:lvlJc w:val="left"/>
+      <w:pPr>
+        <w:ind w:left="5040" w:hanging="360"/>
+      </w:pPr>
+      <w:rPr>
+        <w:rFonts w:ascii="Symbol" w:hAnsi="Symbol" w:hint="default"/>
+      </w:rPr>
+    </w:lvl>
+    <w:lvl w:ilvl="7" w:tplc="40090003" w:tentative="1">
+      <w:start w:val="1"/>
+      <w:numFmt w:val="bullet"/>
+      <w:lvlText w:val="o"/>
+      <w:lvlJc w:val="left"/>
+      <w:pPr>
+        <w:ind w:left="5760" w:hanging="360"/>
+      </w:pPr>
+      <w:rPr>
+        <w:rFonts w:ascii="Courier New" w:hAnsi="Courier New" w:cs="Courier New" w:hint="default"/>
+      </w:rPr>
+    </w:lvl>
+    <w:lvl w:ilvl="8" w:tplc="40090005" w:tentative="1">
+      <w:start w:val="1"/>
+      <w:numFmt w:val="bullet"/>
+      <w:lvlText w:val=""/>
+      <w:lvlJc w:val="left"/>
+      <w:pPr>
+        <w:ind w:left="6480" w:hanging="360"/>
+      </w:pPr>
+      <w:rPr>
+        <w:rFonts w:ascii="Wingdings" w:hAnsi="Wingdings" w:hint="default"/>
+      </w:rPr>
+    </w:lvl>
+  </w:abstractNum>
+  <w:abstractNum w:abstractNumId="10" w15:restartNumberingAfterBreak="0">
+    <w:nsid w:val="2AFD6648"/>
+    <w:multiLevelType w:val="hybridMultilevel"/>
+    <w:tmpl w:val="1A3841D2"/>
+    <w:lvl w:ilvl="0" w:tplc="40090001">
+      <w:start w:val="1"/>
+      <w:numFmt w:val="bullet"/>
+      <w:lvlText w:val=""/>
+      <w:lvlJc w:val="left"/>
+      <w:pPr>
+        <w:ind w:left="2160" w:hanging="360"/>
+      </w:pPr>
+      <w:rPr>
+        <w:rFonts w:ascii="Symbol" w:hAnsi="Symbol" w:hint="default"/>
+      </w:rPr>
+    </w:lvl>
+    <w:lvl w:ilvl="1" w:tplc="FFFFFFFF" w:tentative="1">
+      <w:start w:val="1"/>
+      <w:numFmt w:val="bullet"/>
+      <w:lvlText w:val="o"/>
+      <w:lvlJc w:val="left"/>
+      <w:pPr>
+        <w:ind w:left="2880" w:hanging="360"/>
+      </w:pPr>
+      <w:rPr>
+        <w:rFonts w:ascii="Courier New" w:hAnsi="Courier New" w:cs="Courier New" w:hint="default"/>
+      </w:rPr>
+    </w:lvl>
+    <w:lvl w:ilvl="2" w:tplc="FFFFFFFF" w:tentative="1">
+      <w:start w:val="1"/>
+      <w:numFmt w:val="bullet"/>
+      <w:lvlText w:val=""/>
+      <w:lvlJc w:val="left"/>
+      <w:pPr>
+        <w:ind w:left="3600" w:hanging="360"/>
+      </w:pPr>
+      <w:rPr>
+        <w:rFonts w:ascii="Wingdings" w:hAnsi="Wingdings" w:hint="default"/>
+      </w:rPr>
+    </w:lvl>
+    <w:lvl w:ilvl="3" w:tplc="FFFFFFFF" w:tentative="1">
+      <w:start w:val="1"/>
+      <w:numFmt w:val="bullet"/>
+      <w:lvlText w:val=""/>
+      <w:lvlJc w:val="left"/>
+      <w:pPr>
+        <w:ind w:left="4320" w:hanging="360"/>
+      </w:pPr>
+      <w:rPr>
+        <w:rFonts w:ascii="Symbol" w:hAnsi="Symbol" w:hint="default"/>
+      </w:rPr>
+    </w:lvl>
+    <w:lvl w:ilvl="4" w:tplc="FFFFFFFF" w:tentative="1">
+      <w:start w:val="1"/>
+      <w:numFmt w:val="bullet"/>
+      <w:lvlText w:val="o"/>
+      <w:lvlJc w:val="left"/>
+      <w:pPr>
+        <w:ind w:left="5040" w:hanging="360"/>
+      </w:pPr>
+      <w:rPr>
+        <w:rFonts w:ascii="Courier New" w:hAnsi="Courier New" w:cs="Courier New" w:hint="default"/>
+      </w:rPr>
+    </w:lvl>
+    <w:lvl w:ilvl="5" w:tplc="FFFFFFFF" w:tentative="1">
+      <w:start w:val="1"/>
+      <w:numFmt w:val="bullet"/>
+      <w:lvlText w:val=""/>
+      <w:lvlJc w:val="left"/>
+      <w:pPr>
+        <w:ind w:left="5760" w:hanging="360"/>
+      </w:pPr>
+      <w:rPr>
+        <w:rFonts w:ascii="Wingdings" w:hAnsi="Wingdings" w:hint="default"/>
+      </w:rPr>
+    </w:lvl>
+    <w:lvl w:ilvl="6" w:tplc="FFFFFFFF" w:tentative="1">
+      <w:start w:val="1"/>
+      <w:numFmt w:val="bullet"/>
+      <w:lvlText w:val=""/>
+      <w:lvlJc w:val="left"/>
+      <w:pPr>
+        <w:ind w:left="6480" w:hanging="360"/>
+      </w:pPr>
+      <w:rPr>
+        <w:rFonts w:ascii="Symbol" w:hAnsi="Symbol" w:hint="default"/>
+      </w:rPr>
+    </w:lvl>
+    <w:lvl w:ilvl="7" w:tplc="FFFFFFFF" w:tentative="1">
+      <w:start w:val="1"/>
+      <w:numFmt w:val="bullet"/>
+      <w:lvlText w:val="o"/>
+      <w:lvlJc w:val="left"/>
+      <w:pPr>
+        <w:ind w:left="7200" w:hanging="360"/>
+      </w:pPr>
+      <w:rPr>
+        <w:rFonts w:ascii="Courier New" w:hAnsi="Courier New" w:cs="Courier New" w:hint="default"/>
+      </w:rPr>
+    </w:lvl>
+    <w:lvl w:ilvl="8" w:tplc="FFFFFFFF" w:tentative="1">
+      <w:start w:val="1"/>
+      <w:numFmt w:val="bullet"/>
+      <w:lvlText w:val=""/>
+      <w:lvlJc w:val="left"/>
+      <w:pPr>
+        <w:ind w:left="7920" w:hanging="360"/>
+      </w:pPr>
+      <w:rPr>
+        <w:rFonts w:ascii="Wingdings" w:hAnsi="Wingdings" w:hint="default"/>
+      </w:rPr>
+    </w:lvl>
+  </w:abstractNum>
+  <w:abstractNum w:abstractNumId="11" w15:restartNumberingAfterBreak="0">
     <w:nsid w:val="2B4532A5"/>
     <w:multiLevelType w:val="hybridMultilevel"/>
     <w:tmpl w:val="29864612"/>
@@ -2650,7 +4560,7 @@
       </w:rPr>
     </w:lvl>
   </w:abstractNum>
-  <w:abstractNum w:abstractNumId="6" w15:restartNumberingAfterBreak="0">
+  <w:abstractNum w:abstractNumId="12" w15:restartNumberingAfterBreak="0">
     <w:nsid w:val="2EB62DBC"/>
     <w:multiLevelType w:val="hybridMultilevel"/>
     <w:tmpl w:val="63F41D3C"/>
@@ -2763,7 +4673,7 @@
       </w:rPr>
     </w:lvl>
   </w:abstractNum>
-  <w:abstractNum w:abstractNumId="7" w15:restartNumberingAfterBreak="0">
+  <w:abstractNum w:abstractNumId="13" w15:restartNumberingAfterBreak="0">
     <w:nsid w:val="2ECD1963"/>
     <w:multiLevelType w:val="hybridMultilevel"/>
     <w:tmpl w:val="65386F14"/>
@@ -2974,7 +4884,269 @@
       </w:rPr>
     </w:lvl>
   </w:abstractNum>
-  <w:abstractNum w:abstractNumId="8" w15:restartNumberingAfterBreak="0">
+  <w:abstractNum w:abstractNumId="14" w15:restartNumberingAfterBreak="0">
+    <w:nsid w:val="2F871CAA"/>
+    <w:multiLevelType w:val="hybridMultilevel"/>
+    <w:tmpl w:val="B4E65DEA"/>
+    <w:lvl w:ilvl="0" w:tplc="40090003">
+      <w:start w:val="1"/>
+      <w:numFmt w:val="bullet"/>
+      <w:lvlText w:val="o"/>
+      <w:lvlJc w:val="left"/>
+      <w:pPr>
+        <w:ind w:left="2563" w:hanging="360"/>
+      </w:pPr>
+      <w:rPr>
+        <w:rFonts w:ascii="Courier New" w:hAnsi="Courier New" w:cs="Courier New" w:hint="default"/>
+      </w:rPr>
+    </w:lvl>
+    <w:lvl w:ilvl="1" w:tplc="40090003" w:tentative="1">
+      <w:start w:val="1"/>
+      <w:numFmt w:val="bullet"/>
+      <w:lvlText w:val="o"/>
+      <w:lvlJc w:val="left"/>
+      <w:pPr>
+        <w:ind w:left="3283" w:hanging="360"/>
+      </w:pPr>
+      <w:rPr>
+        <w:rFonts w:ascii="Courier New" w:hAnsi="Courier New" w:cs="Courier New" w:hint="default"/>
+      </w:rPr>
+    </w:lvl>
+    <w:lvl w:ilvl="2" w:tplc="40090005" w:tentative="1">
+      <w:start w:val="1"/>
+      <w:numFmt w:val="bullet"/>
+      <w:lvlText w:val=""/>
+      <w:lvlJc w:val="left"/>
+      <w:pPr>
+        <w:ind w:left="4003" w:hanging="360"/>
+      </w:pPr>
+      <w:rPr>
+        <w:rFonts w:ascii="Wingdings" w:hAnsi="Wingdings" w:hint="default"/>
+      </w:rPr>
+    </w:lvl>
+    <w:lvl w:ilvl="3" w:tplc="40090001" w:tentative="1">
+      <w:start w:val="1"/>
+      <w:numFmt w:val="bullet"/>
+      <w:lvlText w:val=""/>
+      <w:lvlJc w:val="left"/>
+      <w:pPr>
+        <w:ind w:left="4723" w:hanging="360"/>
+      </w:pPr>
+      <w:rPr>
+        <w:rFonts w:ascii="Symbol" w:hAnsi="Symbol" w:hint="default"/>
+      </w:rPr>
+    </w:lvl>
+    <w:lvl w:ilvl="4" w:tplc="40090003" w:tentative="1">
+      <w:start w:val="1"/>
+      <w:numFmt w:val="bullet"/>
+      <w:lvlText w:val="o"/>
+      <w:lvlJc w:val="left"/>
+      <w:pPr>
+        <w:ind w:left="5443" w:hanging="360"/>
+      </w:pPr>
+      <w:rPr>
+        <w:rFonts w:ascii="Courier New" w:hAnsi="Courier New" w:cs="Courier New" w:hint="default"/>
+      </w:rPr>
+    </w:lvl>
+    <w:lvl w:ilvl="5" w:tplc="40090005" w:tentative="1">
+      <w:start w:val="1"/>
+      <w:numFmt w:val="bullet"/>
+      <w:lvlText w:val=""/>
+      <w:lvlJc w:val="left"/>
+      <w:pPr>
+        <w:ind w:left="6163" w:hanging="360"/>
+      </w:pPr>
+      <w:rPr>
+        <w:rFonts w:ascii="Wingdings" w:hAnsi="Wingdings" w:hint="default"/>
+      </w:rPr>
+    </w:lvl>
+    <w:lvl w:ilvl="6" w:tplc="40090001" w:tentative="1">
+      <w:start w:val="1"/>
+      <w:numFmt w:val="bullet"/>
+      <w:lvlText w:val=""/>
+      <w:lvlJc w:val="left"/>
+      <w:pPr>
+        <w:ind w:left="6883" w:hanging="360"/>
+      </w:pPr>
+      <w:rPr>
+        <w:rFonts w:ascii="Symbol" w:hAnsi="Symbol" w:hint="default"/>
+      </w:rPr>
+    </w:lvl>
+    <w:lvl w:ilvl="7" w:tplc="40090003" w:tentative="1">
+      <w:start w:val="1"/>
+      <w:numFmt w:val="bullet"/>
+      <w:lvlText w:val="o"/>
+      <w:lvlJc w:val="left"/>
+      <w:pPr>
+        <w:ind w:left="7603" w:hanging="360"/>
+      </w:pPr>
+      <w:rPr>
+        <w:rFonts w:ascii="Courier New" w:hAnsi="Courier New" w:cs="Courier New" w:hint="default"/>
+      </w:rPr>
+    </w:lvl>
+    <w:lvl w:ilvl="8" w:tplc="40090005" w:tentative="1">
+      <w:start w:val="1"/>
+      <w:numFmt w:val="bullet"/>
+      <w:lvlText w:val=""/>
+      <w:lvlJc w:val="left"/>
+      <w:pPr>
+        <w:ind w:left="8323" w:hanging="360"/>
+      </w:pPr>
+      <w:rPr>
+        <w:rFonts w:ascii="Wingdings" w:hAnsi="Wingdings" w:hint="default"/>
+      </w:rPr>
+    </w:lvl>
+  </w:abstractNum>
+  <w:abstractNum w:abstractNumId="15" w15:restartNumberingAfterBreak="0">
+    <w:nsid w:val="2F994A24"/>
+    <w:multiLevelType w:val="multilevel"/>
+    <w:tmpl w:val="61963EB8"/>
+    <w:lvl w:ilvl="0">
+      <w:start w:val="1"/>
+      <w:numFmt w:val="bullet"/>
+      <w:lvlText w:val="o"/>
+      <w:lvlJc w:val="left"/>
+      <w:pPr>
+        <w:tabs>
+          <w:tab w:val="num" w:pos="720"/>
+        </w:tabs>
+        <w:ind w:left="720" w:hanging="360"/>
+      </w:pPr>
+      <w:rPr>
+        <w:rFonts w:ascii="Courier New" w:hAnsi="Courier New" w:cs="Courier New" w:hint="default"/>
+        <w:sz w:val="20"/>
+      </w:rPr>
+    </w:lvl>
+    <w:lvl w:ilvl="1" w:tentative="1">
+      <w:start w:val="1"/>
+      <w:numFmt w:val="bullet"/>
+      <w:lvlText w:val="o"/>
+      <w:lvlJc w:val="left"/>
+      <w:pPr>
+        <w:tabs>
+          <w:tab w:val="num" w:pos="1440"/>
+        </w:tabs>
+        <w:ind w:left="1440" w:hanging="360"/>
+      </w:pPr>
+      <w:rPr>
+        <w:rFonts w:ascii="Courier New" w:hAnsi="Courier New" w:hint="default"/>
+        <w:sz w:val="20"/>
+      </w:rPr>
+    </w:lvl>
+    <w:lvl w:ilvl="2" w:tentative="1">
+      <w:start w:val="1"/>
+      <w:numFmt w:val="bullet"/>
+      <w:lvlText w:val=""/>
+      <w:lvlJc w:val="left"/>
+      <w:pPr>
+        <w:tabs>
+          <w:tab w:val="num" w:pos="2160"/>
+        </w:tabs>
+        <w:ind w:left="2160" w:hanging="360"/>
+      </w:pPr>
+      <w:rPr>
+        <w:rFonts w:ascii="Wingdings" w:hAnsi="Wingdings" w:hint="default"/>
+        <w:sz w:val="20"/>
+      </w:rPr>
+    </w:lvl>
+    <w:lvl w:ilvl="3" w:tentative="1">
+      <w:start w:val="1"/>
+      <w:numFmt w:val="bullet"/>
+      <w:lvlText w:val=""/>
+      <w:lvlJc w:val="left"/>
+      <w:pPr>
+        <w:tabs>
+          <w:tab w:val="num" w:pos="2880"/>
+        </w:tabs>
+        <w:ind w:left="2880" w:hanging="360"/>
+      </w:pPr>
+      <w:rPr>
+        <w:rFonts w:ascii="Wingdings" w:hAnsi="Wingdings" w:hint="default"/>
+        <w:sz w:val="20"/>
+      </w:rPr>
+    </w:lvl>
+    <w:lvl w:ilvl="4" w:tentative="1">
+      <w:start w:val="1"/>
+      <w:numFmt w:val="bullet"/>
+      <w:lvlText w:val=""/>
+      <w:lvlJc w:val="left"/>
+      <w:pPr>
+        <w:tabs>
+          <w:tab w:val="num" w:pos="3600"/>
+        </w:tabs>
+        <w:ind w:left="3600" w:hanging="360"/>
+      </w:pPr>
+      <w:rPr>
+        <w:rFonts w:ascii="Wingdings" w:hAnsi="Wingdings" w:hint="default"/>
+        <w:sz w:val="20"/>
+      </w:rPr>
+    </w:lvl>
+    <w:lvl w:ilvl="5" w:tentative="1">
+      <w:start w:val="1"/>
+      <w:numFmt w:val="bullet"/>
+      <w:lvlText w:val=""/>
+      <w:lvlJc w:val="left"/>
+      <w:pPr>
+        <w:tabs>
+          <w:tab w:val="num" w:pos="4320"/>
+        </w:tabs>
+        <w:ind w:left="4320" w:hanging="360"/>
+      </w:pPr>
+      <w:rPr>
+        <w:rFonts w:ascii="Wingdings" w:hAnsi="Wingdings" w:hint="default"/>
+        <w:sz w:val="20"/>
+      </w:rPr>
+    </w:lvl>
+    <w:lvl w:ilvl="6" w:tentative="1">
+      <w:start w:val="1"/>
+      <w:numFmt w:val="bullet"/>
+      <w:lvlText w:val=""/>
+      <w:lvlJc w:val="left"/>
+      <w:pPr>
+        <w:tabs>
+          <w:tab w:val="num" w:pos="5040"/>
+        </w:tabs>
+        <w:ind w:left="5040" w:hanging="360"/>
+      </w:pPr>
+      <w:rPr>
+        <w:rFonts w:ascii="Wingdings" w:hAnsi="Wingdings" w:hint="default"/>
+        <w:sz w:val="20"/>
+      </w:rPr>
+    </w:lvl>
+    <w:lvl w:ilvl="7" w:tentative="1">
+      <w:start w:val="1"/>
+      <w:numFmt w:val="bullet"/>
+      <w:lvlText w:val=""/>
+      <w:lvlJc w:val="left"/>
+      <w:pPr>
+        <w:tabs>
+          <w:tab w:val="num" w:pos="5760"/>
+        </w:tabs>
+        <w:ind w:left="5760" w:hanging="360"/>
+      </w:pPr>
+      <w:rPr>
+        <w:rFonts w:ascii="Wingdings" w:hAnsi="Wingdings" w:hint="default"/>
+        <w:sz w:val="20"/>
+      </w:rPr>
+    </w:lvl>
+    <w:lvl w:ilvl="8" w:tentative="1">
+      <w:start w:val="1"/>
+      <w:numFmt w:val="bullet"/>
+      <w:lvlText w:val=""/>
+      <w:lvlJc w:val="left"/>
+      <w:pPr>
+        <w:tabs>
+          <w:tab w:val="num" w:pos="6480"/>
+        </w:tabs>
+        <w:ind w:left="6480" w:hanging="360"/>
+      </w:pPr>
+      <w:rPr>
+        <w:rFonts w:ascii="Wingdings" w:hAnsi="Wingdings" w:hint="default"/>
+        <w:sz w:val="20"/>
+      </w:rPr>
+    </w:lvl>
+  </w:abstractNum>
+  <w:abstractNum w:abstractNumId="16" w15:restartNumberingAfterBreak="0">
     <w:nsid w:val="31C337B5"/>
     <w:multiLevelType w:val="hybridMultilevel"/>
     <w:tmpl w:val="B54247D0"/>
@@ -3087,7 +5259,7 @@
       </w:rPr>
     </w:lvl>
   </w:abstractNum>
-  <w:abstractNum w:abstractNumId="9" w15:restartNumberingAfterBreak="0">
+  <w:abstractNum w:abstractNumId="17" w15:restartNumberingAfterBreak="0">
     <w:nsid w:val="33E33AD7"/>
     <w:multiLevelType w:val="hybridMultilevel"/>
     <w:tmpl w:val="2806C30C"/>
@@ -3298,7 +5470,269 @@
       </w:rPr>
     </w:lvl>
   </w:abstractNum>
-  <w:abstractNum w:abstractNumId="10" w15:restartNumberingAfterBreak="0">
+  <w:abstractNum w:abstractNumId="18" w15:restartNumberingAfterBreak="0">
+    <w:nsid w:val="364A7BE8"/>
+    <w:multiLevelType w:val="multilevel"/>
+    <w:tmpl w:val="9CEC7EFE"/>
+    <w:lvl w:ilvl="0">
+      <w:start w:val="1"/>
+      <w:numFmt w:val="bullet"/>
+      <w:lvlText w:val=""/>
+      <w:lvlJc w:val="left"/>
+      <w:pPr>
+        <w:tabs>
+          <w:tab w:val="num" w:pos="720"/>
+        </w:tabs>
+        <w:ind w:left="720" w:hanging="360"/>
+      </w:pPr>
+      <w:rPr>
+        <w:rFonts w:ascii="Symbol" w:hAnsi="Symbol" w:hint="default"/>
+        <w:sz w:val="20"/>
+      </w:rPr>
+    </w:lvl>
+    <w:lvl w:ilvl="1" w:tentative="1">
+      <w:start w:val="1"/>
+      <w:numFmt w:val="bullet"/>
+      <w:lvlText w:val="o"/>
+      <w:lvlJc w:val="left"/>
+      <w:pPr>
+        <w:tabs>
+          <w:tab w:val="num" w:pos="1440"/>
+        </w:tabs>
+        <w:ind w:left="1440" w:hanging="360"/>
+      </w:pPr>
+      <w:rPr>
+        <w:rFonts w:ascii="Courier New" w:hAnsi="Courier New" w:hint="default"/>
+        <w:sz w:val="20"/>
+      </w:rPr>
+    </w:lvl>
+    <w:lvl w:ilvl="2" w:tentative="1">
+      <w:start w:val="1"/>
+      <w:numFmt w:val="bullet"/>
+      <w:lvlText w:val=""/>
+      <w:lvlJc w:val="left"/>
+      <w:pPr>
+        <w:tabs>
+          <w:tab w:val="num" w:pos="2160"/>
+        </w:tabs>
+        <w:ind w:left="2160" w:hanging="360"/>
+      </w:pPr>
+      <w:rPr>
+        <w:rFonts w:ascii="Wingdings" w:hAnsi="Wingdings" w:hint="default"/>
+        <w:sz w:val="20"/>
+      </w:rPr>
+    </w:lvl>
+    <w:lvl w:ilvl="3" w:tentative="1">
+      <w:start w:val="1"/>
+      <w:numFmt w:val="bullet"/>
+      <w:lvlText w:val=""/>
+      <w:lvlJc w:val="left"/>
+      <w:pPr>
+        <w:tabs>
+          <w:tab w:val="num" w:pos="2880"/>
+        </w:tabs>
+        <w:ind w:left="2880" w:hanging="360"/>
+      </w:pPr>
+      <w:rPr>
+        <w:rFonts w:ascii="Wingdings" w:hAnsi="Wingdings" w:hint="default"/>
+        <w:sz w:val="20"/>
+      </w:rPr>
+    </w:lvl>
+    <w:lvl w:ilvl="4" w:tentative="1">
+      <w:start w:val="1"/>
+      <w:numFmt w:val="bullet"/>
+      <w:lvlText w:val=""/>
+      <w:lvlJc w:val="left"/>
+      <w:pPr>
+        <w:tabs>
+          <w:tab w:val="num" w:pos="3600"/>
+        </w:tabs>
+        <w:ind w:left="3600" w:hanging="360"/>
+      </w:pPr>
+      <w:rPr>
+        <w:rFonts w:ascii="Wingdings" w:hAnsi="Wingdings" w:hint="default"/>
+        <w:sz w:val="20"/>
+      </w:rPr>
+    </w:lvl>
+    <w:lvl w:ilvl="5" w:tentative="1">
+      <w:start w:val="1"/>
+      <w:numFmt w:val="bullet"/>
+      <w:lvlText w:val=""/>
+      <w:lvlJc w:val="left"/>
+      <w:pPr>
+        <w:tabs>
+          <w:tab w:val="num" w:pos="4320"/>
+        </w:tabs>
+        <w:ind w:left="4320" w:hanging="360"/>
+      </w:pPr>
+      <w:rPr>
+        <w:rFonts w:ascii="Wingdings" w:hAnsi="Wingdings" w:hint="default"/>
+        <w:sz w:val="20"/>
+      </w:rPr>
+    </w:lvl>
+    <w:lvl w:ilvl="6" w:tentative="1">
+      <w:start w:val="1"/>
+      <w:numFmt w:val="bullet"/>
+      <w:lvlText w:val=""/>
+      <w:lvlJc w:val="left"/>
+      <w:pPr>
+        <w:tabs>
+          <w:tab w:val="num" w:pos="5040"/>
+        </w:tabs>
+        <w:ind w:left="5040" w:hanging="360"/>
+      </w:pPr>
+      <w:rPr>
+        <w:rFonts w:ascii="Wingdings" w:hAnsi="Wingdings" w:hint="default"/>
+        <w:sz w:val="20"/>
+      </w:rPr>
+    </w:lvl>
+    <w:lvl w:ilvl="7" w:tentative="1">
+      <w:start w:val="1"/>
+      <w:numFmt w:val="bullet"/>
+      <w:lvlText w:val=""/>
+      <w:lvlJc w:val="left"/>
+      <w:pPr>
+        <w:tabs>
+          <w:tab w:val="num" w:pos="5760"/>
+        </w:tabs>
+        <w:ind w:left="5760" w:hanging="360"/>
+      </w:pPr>
+      <w:rPr>
+        <w:rFonts w:ascii="Wingdings" w:hAnsi="Wingdings" w:hint="default"/>
+        <w:sz w:val="20"/>
+      </w:rPr>
+    </w:lvl>
+    <w:lvl w:ilvl="8" w:tentative="1">
+      <w:start w:val="1"/>
+      <w:numFmt w:val="bullet"/>
+      <w:lvlText w:val=""/>
+      <w:lvlJc w:val="left"/>
+      <w:pPr>
+        <w:tabs>
+          <w:tab w:val="num" w:pos="6480"/>
+        </w:tabs>
+        <w:ind w:left="6480" w:hanging="360"/>
+      </w:pPr>
+      <w:rPr>
+        <w:rFonts w:ascii="Wingdings" w:hAnsi="Wingdings" w:hint="default"/>
+        <w:sz w:val="20"/>
+      </w:rPr>
+    </w:lvl>
+  </w:abstractNum>
+  <w:abstractNum w:abstractNumId="19" w15:restartNumberingAfterBreak="0">
+    <w:nsid w:val="3AB749C7"/>
+    <w:multiLevelType w:val="hybridMultilevel"/>
+    <w:tmpl w:val="30A6C0C6"/>
+    <w:lvl w:ilvl="0" w:tplc="40090001">
+      <w:start w:val="1"/>
+      <w:numFmt w:val="bullet"/>
+      <w:lvlText w:val=""/>
+      <w:lvlJc w:val="left"/>
+      <w:pPr>
+        <w:ind w:left="2268" w:hanging="360"/>
+      </w:pPr>
+      <w:rPr>
+        <w:rFonts w:ascii="Symbol" w:hAnsi="Symbol" w:hint="default"/>
+      </w:rPr>
+    </w:lvl>
+    <w:lvl w:ilvl="1" w:tplc="40090003" w:tentative="1">
+      <w:start w:val="1"/>
+      <w:numFmt w:val="bullet"/>
+      <w:lvlText w:val="o"/>
+      <w:lvlJc w:val="left"/>
+      <w:pPr>
+        <w:ind w:left="2988" w:hanging="360"/>
+      </w:pPr>
+      <w:rPr>
+        <w:rFonts w:ascii="Courier New" w:hAnsi="Courier New" w:cs="Courier New" w:hint="default"/>
+      </w:rPr>
+    </w:lvl>
+    <w:lvl w:ilvl="2" w:tplc="40090005" w:tentative="1">
+      <w:start w:val="1"/>
+      <w:numFmt w:val="bullet"/>
+      <w:lvlText w:val=""/>
+      <w:lvlJc w:val="left"/>
+      <w:pPr>
+        <w:ind w:left="3708" w:hanging="360"/>
+      </w:pPr>
+      <w:rPr>
+        <w:rFonts w:ascii="Wingdings" w:hAnsi="Wingdings" w:hint="default"/>
+      </w:rPr>
+    </w:lvl>
+    <w:lvl w:ilvl="3" w:tplc="40090001" w:tentative="1">
+      <w:start w:val="1"/>
+      <w:numFmt w:val="bullet"/>
+      <w:lvlText w:val=""/>
+      <w:lvlJc w:val="left"/>
+      <w:pPr>
+        <w:ind w:left="4428" w:hanging="360"/>
+      </w:pPr>
+      <w:rPr>
+        <w:rFonts w:ascii="Symbol" w:hAnsi="Symbol" w:hint="default"/>
+      </w:rPr>
+    </w:lvl>
+    <w:lvl w:ilvl="4" w:tplc="40090003" w:tentative="1">
+      <w:start w:val="1"/>
+      <w:numFmt w:val="bullet"/>
+      <w:lvlText w:val="o"/>
+      <w:lvlJc w:val="left"/>
+      <w:pPr>
+        <w:ind w:left="5148" w:hanging="360"/>
+      </w:pPr>
+      <w:rPr>
+        <w:rFonts w:ascii="Courier New" w:hAnsi="Courier New" w:cs="Courier New" w:hint="default"/>
+      </w:rPr>
+    </w:lvl>
+    <w:lvl w:ilvl="5" w:tplc="40090005" w:tentative="1">
+      <w:start w:val="1"/>
+      <w:numFmt w:val="bullet"/>
+      <w:lvlText w:val=""/>
+      <w:lvlJc w:val="left"/>
+      <w:pPr>
+        <w:ind w:left="5868" w:hanging="360"/>
+      </w:pPr>
+      <w:rPr>
+        <w:rFonts w:ascii="Wingdings" w:hAnsi="Wingdings" w:hint="default"/>
+      </w:rPr>
+    </w:lvl>
+    <w:lvl w:ilvl="6" w:tplc="40090001" w:tentative="1">
+      <w:start w:val="1"/>
+      <w:numFmt w:val="bullet"/>
+      <w:lvlText w:val=""/>
+      <w:lvlJc w:val="left"/>
+      <w:pPr>
+        <w:ind w:left="6588" w:hanging="360"/>
+      </w:pPr>
+      <w:rPr>
+        <w:rFonts w:ascii="Symbol" w:hAnsi="Symbol" w:hint="default"/>
+      </w:rPr>
+    </w:lvl>
+    <w:lvl w:ilvl="7" w:tplc="40090003" w:tentative="1">
+      <w:start w:val="1"/>
+      <w:numFmt w:val="bullet"/>
+      <w:lvlText w:val="o"/>
+      <w:lvlJc w:val="left"/>
+      <w:pPr>
+        <w:ind w:left="7308" w:hanging="360"/>
+      </w:pPr>
+      <w:rPr>
+        <w:rFonts w:ascii="Courier New" w:hAnsi="Courier New" w:cs="Courier New" w:hint="default"/>
+      </w:rPr>
+    </w:lvl>
+    <w:lvl w:ilvl="8" w:tplc="40090005" w:tentative="1">
+      <w:start w:val="1"/>
+      <w:numFmt w:val="bullet"/>
+      <w:lvlText w:val=""/>
+      <w:lvlJc w:val="left"/>
+      <w:pPr>
+        <w:ind w:left="8028" w:hanging="360"/>
+      </w:pPr>
+      <w:rPr>
+        <w:rFonts w:ascii="Wingdings" w:hAnsi="Wingdings" w:hint="default"/>
+      </w:rPr>
+    </w:lvl>
+  </w:abstractNum>
+  <w:abstractNum w:abstractNumId="20" w15:restartNumberingAfterBreak="0">
     <w:nsid w:val="3C3323F1"/>
     <w:multiLevelType w:val="hybridMultilevel"/>
     <w:tmpl w:val="35A44506"/>
@@ -3509,7 +5943,120 @@
       </w:rPr>
     </w:lvl>
   </w:abstractNum>
-  <w:abstractNum w:abstractNumId="11" w15:restartNumberingAfterBreak="0">
+  <w:abstractNum w:abstractNumId="21" w15:restartNumberingAfterBreak="0">
+    <w:nsid w:val="414E21DB"/>
+    <w:multiLevelType w:val="hybridMultilevel"/>
+    <w:tmpl w:val="B95EDC64"/>
+    <w:lvl w:ilvl="0" w:tplc="40090003">
+      <w:start w:val="1"/>
+      <w:numFmt w:val="bullet"/>
+      <w:lvlText w:val="o"/>
+      <w:lvlJc w:val="left"/>
+      <w:pPr>
+        <w:ind w:left="1070" w:hanging="360"/>
+      </w:pPr>
+      <w:rPr>
+        <w:rFonts w:ascii="Courier New" w:hAnsi="Courier New" w:cs="Courier New" w:hint="default"/>
+      </w:rPr>
+    </w:lvl>
+    <w:lvl w:ilvl="1" w:tplc="FFFFFFFF" w:tentative="1">
+      <w:start w:val="1"/>
+      <w:numFmt w:val="bullet"/>
+      <w:lvlText w:val="o"/>
+      <w:lvlJc w:val="left"/>
+      <w:pPr>
+        <w:ind w:left="2505" w:hanging="360"/>
+      </w:pPr>
+      <w:rPr>
+        <w:rFonts w:ascii="Courier New" w:hAnsi="Courier New" w:cs="Courier New" w:hint="default"/>
+      </w:rPr>
+    </w:lvl>
+    <w:lvl w:ilvl="2" w:tplc="FFFFFFFF" w:tentative="1">
+      <w:start w:val="1"/>
+      <w:numFmt w:val="bullet"/>
+      <w:lvlText w:val=""/>
+      <w:lvlJc w:val="left"/>
+      <w:pPr>
+        <w:ind w:left="3225" w:hanging="360"/>
+      </w:pPr>
+      <w:rPr>
+        <w:rFonts w:ascii="Wingdings" w:hAnsi="Wingdings" w:hint="default"/>
+      </w:rPr>
+    </w:lvl>
+    <w:lvl w:ilvl="3" w:tplc="FFFFFFFF" w:tentative="1">
+      <w:start w:val="1"/>
+      <w:numFmt w:val="bullet"/>
+      <w:lvlText w:val=""/>
+      <w:lvlJc w:val="left"/>
+      <w:pPr>
+        <w:ind w:left="3945" w:hanging="360"/>
+      </w:pPr>
+      <w:rPr>
+        <w:rFonts w:ascii="Symbol" w:hAnsi="Symbol" w:hint="default"/>
+      </w:rPr>
+    </w:lvl>
+    <w:lvl w:ilvl="4" w:tplc="FFFFFFFF" w:tentative="1">
+      <w:start w:val="1"/>
+      <w:numFmt w:val="bullet"/>
+      <w:lvlText w:val="o"/>
+      <w:lvlJc w:val="left"/>
+      <w:pPr>
+        <w:ind w:left="4665" w:hanging="360"/>
+      </w:pPr>
+      <w:rPr>
+        <w:rFonts w:ascii="Courier New" w:hAnsi="Courier New" w:cs="Courier New" w:hint="default"/>
+      </w:rPr>
+    </w:lvl>
+    <w:lvl w:ilvl="5" w:tplc="FFFFFFFF" w:tentative="1">
+      <w:start w:val="1"/>
+      <w:numFmt w:val="bullet"/>
+      <w:lvlText w:val=""/>
+      <w:lvlJc w:val="left"/>
+      <w:pPr>
+        <w:ind w:left="5385" w:hanging="360"/>
+      </w:pPr>
+      <w:rPr>
+        <w:rFonts w:ascii="Wingdings" w:hAnsi="Wingdings" w:hint="default"/>
+      </w:rPr>
+    </w:lvl>
+    <w:lvl w:ilvl="6" w:tplc="FFFFFFFF" w:tentative="1">
+      <w:start w:val="1"/>
+      <w:numFmt w:val="bullet"/>
+      <w:lvlText w:val=""/>
+      <w:lvlJc w:val="left"/>
+      <w:pPr>
+        <w:ind w:left="6105" w:hanging="360"/>
+      </w:pPr>
+      <w:rPr>
+        <w:rFonts w:ascii="Symbol" w:hAnsi="Symbol" w:hint="default"/>
+      </w:rPr>
+    </w:lvl>
+    <w:lvl w:ilvl="7" w:tplc="FFFFFFFF" w:tentative="1">
+      <w:start w:val="1"/>
+      <w:numFmt w:val="bullet"/>
+      <w:lvlText w:val="o"/>
+      <w:lvlJc w:val="left"/>
+      <w:pPr>
+        <w:ind w:left="6825" w:hanging="360"/>
+      </w:pPr>
+      <w:rPr>
+        <w:rFonts w:ascii="Courier New" w:hAnsi="Courier New" w:cs="Courier New" w:hint="default"/>
+      </w:rPr>
+    </w:lvl>
+    <w:lvl w:ilvl="8" w:tplc="FFFFFFFF" w:tentative="1">
+      <w:start w:val="1"/>
+      <w:numFmt w:val="bullet"/>
+      <w:lvlText w:val=""/>
+      <w:lvlJc w:val="left"/>
+      <w:pPr>
+        <w:ind w:left="7545" w:hanging="360"/>
+      </w:pPr>
+      <w:rPr>
+        <w:rFonts w:ascii="Wingdings" w:hAnsi="Wingdings" w:hint="default"/>
+      </w:rPr>
+    </w:lvl>
+  </w:abstractNum>
+  <w:abstractNum w:abstractNumId="22" w15:restartNumberingAfterBreak="0">
     <w:nsid w:val="4B2346CD"/>
     <w:multiLevelType w:val="hybridMultilevel"/>
     <w:tmpl w:val="C24A23D6"/>
@@ -3721,7 +6268,7 @@
       </w:rPr>
     </w:lvl>
   </w:abstractNum>
-  <w:abstractNum w:abstractNumId="12" w15:restartNumberingAfterBreak="0">
+  <w:abstractNum w:abstractNumId="23" w15:restartNumberingAfterBreak="0">
     <w:nsid w:val="4FC457BB"/>
     <w:multiLevelType w:val="hybridMultilevel"/>
     <w:tmpl w:val="C8C6C916"/>
@@ -3834,7 +6381,96 @@
       </w:rPr>
     </w:lvl>
   </w:abstractNum>
-  <w:abstractNum w:abstractNumId="13" w15:restartNumberingAfterBreak="0">
+  <w:abstractNum w:abstractNumId="24" w15:restartNumberingAfterBreak="0">
+    <w:nsid w:val="524C750D"/>
+    <w:multiLevelType w:val="hybridMultilevel"/>
+    <w:tmpl w:val="CB4A8C86"/>
+    <w:lvl w:ilvl="0" w:tplc="1AA6B896">
+      <w:start w:val="4"/>
+      <w:numFmt w:val="decimal"/>
+      <w:lvlText w:val="%1."/>
+      <w:lvlJc w:val="left"/>
+      <w:pPr>
+        <w:ind w:left="1140" w:hanging="360"/>
+      </w:pPr>
+      <w:rPr>
+        <w:rFonts w:hint="default"/>
+      </w:rPr>
+    </w:lvl>
+    <w:lvl w:ilvl="1" w:tplc="40090019" w:tentative="1">
+      <w:start w:val="1"/>
+      <w:numFmt w:val="lowerLetter"/>
+      <w:lvlText w:val="%2."/>
+      <w:lvlJc w:val="left"/>
+      <w:pPr>
+        <w:ind w:left="1860" w:hanging="360"/>
+      </w:pPr>
+    </w:lvl>
+    <w:lvl w:ilvl="2" w:tplc="4009001B" w:tentative="1">
+      <w:start w:val="1"/>
+      <w:numFmt w:val="lowerRoman"/>
+      <w:lvlText w:val="%3."/>
+      <w:lvlJc w:val="right"/>
+      <w:pPr>
+        <w:ind w:left="2580" w:hanging="180"/>
+      </w:pPr>
+    </w:lvl>
+    <w:lvl w:ilvl="3" w:tplc="4009000F" w:tentative="1">
+      <w:start w:val="1"/>
+      <w:numFmt w:val="decimal"/>
+      <w:lvlText w:val="%4."/>
+      <w:lvlJc w:val="left"/>
+      <w:pPr>
+        <w:ind w:left="3300" w:hanging="360"/>
+      </w:pPr>
+    </w:lvl>
+    <w:lvl w:ilvl="4" w:tplc="40090019" w:tentative="1">
+      <w:start w:val="1"/>
+      <w:numFmt w:val="lowerLetter"/>
+      <w:lvlText w:val="%5."/>
+      <w:lvlJc w:val="left"/>
+      <w:pPr>
+        <w:ind w:left="4020" w:hanging="360"/>
+      </w:pPr>
+    </w:lvl>
+    <w:lvl w:ilvl="5" w:tplc="4009001B" w:tentative="1">
+      <w:start w:val="1"/>
+      <w:numFmt w:val="lowerRoman"/>
+      <w:lvlText w:val="%6."/>
+      <w:lvlJc w:val="right"/>
+      <w:pPr>
+        <w:ind w:left="4740" w:hanging="180"/>
+      </w:pPr>
+    </w:lvl>
+    <w:lvl w:ilvl="6" w:tplc="4009000F" w:tentative="1">
+      <w:start w:val="1"/>
+      <w:numFmt w:val="decimal"/>
+      <w:lvlText w:val="%7."/>
+      <w:lvlJc w:val="left"/>
+      <w:pPr>
+        <w:ind w:left="5460" w:hanging="360"/>
+      </w:pPr>
+    </w:lvl>
+    <w:lvl w:ilvl="7" w:tplc="40090019" w:tentative="1">
+      <w:start w:val="1"/>
+      <w:numFmt w:val="lowerLetter"/>
+      <w:lvlText w:val="%8."/>
+      <w:lvlJc w:val="left"/>
+      <w:pPr>
+        <w:ind w:left="6180" w:hanging="360"/>
+      </w:pPr>
+    </w:lvl>
+    <w:lvl w:ilvl="8" w:tplc="4009001B" w:tentative="1">
+      <w:start w:val="1"/>
+      <w:numFmt w:val="lowerRoman"/>
+      <w:lvlText w:val="%9."/>
+      <w:lvlJc w:val="right"/>
+      <w:pPr>
+        <w:ind w:left="6900" w:hanging="180"/>
+      </w:pPr>
+    </w:lvl>
+  </w:abstractNum>
+  <w:abstractNum w:abstractNumId="25" w15:restartNumberingAfterBreak="0">
     <w:nsid w:val="52F00A8C"/>
     <w:multiLevelType w:val="hybridMultilevel"/>
     <w:tmpl w:val="B3C29564"/>
@@ -3920,7 +6556,156 @@
       </w:pPr>
     </w:lvl>
   </w:abstractNum>
-  <w:abstractNum w:abstractNumId="14" w15:restartNumberingAfterBreak="0">
+  <w:abstractNum w:abstractNumId="26" w15:restartNumberingAfterBreak="0">
+    <w:nsid w:val="553A55C0"/>
+    <w:multiLevelType w:val="multilevel"/>
+    <w:tmpl w:val="B8BCA136"/>
+    <w:lvl w:ilvl="0">
+      <w:start w:val="1"/>
+      <w:numFmt w:val="bullet"/>
+      <w:lvlText w:val=""/>
+      <w:lvlJc w:val="left"/>
+      <w:pPr>
+        <w:tabs>
+          <w:tab w:val="num" w:pos="720"/>
+        </w:tabs>
+        <w:ind w:left="720" w:hanging="360"/>
+      </w:pPr>
+      <w:rPr>
+        <w:rFonts w:ascii="Symbol" w:hAnsi="Symbol" w:hint="default"/>
+        <w:sz w:val="20"/>
+      </w:rPr>
+    </w:lvl>
+    <w:lvl w:ilvl="1" w:tentative="1">
+      <w:start w:val="1"/>
+      <w:numFmt w:val="bullet"/>
+      <w:lvlText w:val="o"/>
+      <w:lvlJc w:val="left"/>
+      <w:pPr>
+        <w:tabs>
+          <w:tab w:val="num" w:pos="1440"/>
+        </w:tabs>
+        <w:ind w:left="1440" w:hanging="360"/>
+      </w:pPr>
+      <w:rPr>
+        <w:rFonts w:ascii="Courier New" w:hAnsi="Courier New" w:hint="default"/>
+        <w:sz w:val="20"/>
+      </w:rPr>
+    </w:lvl>
+    <w:lvl w:ilvl="2" w:tentative="1">
+      <w:start w:val="1"/>
+      <w:numFmt w:val="bullet"/>
+      <w:lvlText w:val=""/>
+      <w:lvlJc w:val="left"/>
+      <w:pPr>
+        <w:tabs>
+          <w:tab w:val="num" w:pos="2160"/>
+        </w:tabs>
+        <w:ind w:left="2160" w:hanging="360"/>
+      </w:pPr>
+      <w:rPr>
+        <w:rFonts w:ascii="Wingdings" w:hAnsi="Wingdings" w:hint="default"/>
+        <w:sz w:val="20"/>
+      </w:rPr>
+    </w:lvl>
+    <w:lvl w:ilvl="3" w:tentative="1">
+      <w:start w:val="1"/>
+      <w:numFmt w:val="bullet"/>
+      <w:lvlText w:val=""/>
+      <w:lvlJc w:val="left"/>
+      <w:pPr>
+        <w:tabs>
+          <w:tab w:val="num" w:pos="2880"/>
+        </w:tabs>
+        <w:ind w:left="2880" w:hanging="360"/>
+      </w:pPr>
+      <w:rPr>
+        <w:rFonts w:ascii="Wingdings" w:hAnsi="Wingdings" w:hint="default"/>
+        <w:sz w:val="20"/>
+      </w:rPr>
+    </w:lvl>
+    <w:lvl w:ilvl="4" w:tentative="1">
+      <w:start w:val="1"/>
+      <w:numFmt w:val="bullet"/>
+      <w:lvlText w:val=""/>
+      <w:lvlJc w:val="left"/>
+      <w:pPr>
+        <w:tabs>
+          <w:tab w:val="num" w:pos="3600"/>
+        </w:tabs>
+        <w:ind w:left="3600" w:hanging="360"/>
+      </w:pPr>
+      <w:rPr>
+        <w:rFonts w:ascii="Wingdings" w:hAnsi="Wingdings" w:hint="default"/>
+        <w:sz w:val="20"/>
+      </w:rPr>
+    </w:lvl>
+    <w:lvl w:ilvl="5" w:tentative="1">
+      <w:start w:val="1"/>
+      <w:numFmt w:val="bullet"/>
+      <w:lvlText w:val=""/>
+      <w:lvlJc w:val="left"/>
+      <w:pPr>
+        <w:tabs>
+          <w:tab w:val="num" w:pos="4320"/>
+        </w:tabs>
+        <w:ind w:left="4320" w:hanging="360"/>
+      </w:pPr>
+      <w:rPr>
+        <w:rFonts w:ascii="Wingdings" w:hAnsi="Wingdings" w:hint="default"/>
+        <w:sz w:val="20"/>
+      </w:rPr>
+    </w:lvl>
+    <w:lvl w:ilvl="6" w:tentative="1">
+      <w:start w:val="1"/>
+      <w:numFmt w:val="bullet"/>
+      <w:lvlText w:val=""/>
+      <w:lvlJc w:val="left"/>
+      <w:pPr>
+        <w:tabs>
+          <w:tab w:val="num" w:pos="5040"/>
+        </w:tabs>
+        <w:ind w:left="5040" w:hanging="360"/>
+      </w:pPr>
+      <w:rPr>
+        <w:rFonts w:ascii="Wingdings" w:hAnsi="Wingdings" w:hint="default"/>
+        <w:sz w:val="20"/>
+      </w:rPr>
+    </w:lvl>
+    <w:lvl w:ilvl="7" w:tentative="1">
+      <w:start w:val="1"/>
+      <w:numFmt w:val="bullet"/>
+      <w:lvlText w:val=""/>
+      <w:lvlJc w:val="left"/>
+      <w:pPr>
+        <w:tabs>
+          <w:tab w:val="num" w:pos="5760"/>
+        </w:tabs>
+        <w:ind w:left="5760" w:hanging="360"/>
+      </w:pPr>
+      <w:rPr>
+        <w:rFonts w:ascii="Wingdings" w:hAnsi="Wingdings" w:hint="default"/>
+        <w:sz w:val="20"/>
+      </w:rPr>
+    </w:lvl>
+    <w:lvl w:ilvl="8" w:tentative="1">
+      <w:start w:val="1"/>
+      <w:numFmt w:val="bullet"/>
+      <w:lvlText w:val=""/>
+      <w:lvlJc w:val="left"/>
+      <w:pPr>
+        <w:tabs>
+          <w:tab w:val="num" w:pos="6480"/>
+        </w:tabs>
+        <w:ind w:left="6480" w:hanging="360"/>
+      </w:pPr>
+      <w:rPr>
+        <w:rFonts w:ascii="Wingdings" w:hAnsi="Wingdings" w:hint="default"/>
+        <w:sz w:val="20"/>
+      </w:rPr>
+    </w:lvl>
+  </w:abstractNum>
+  <w:abstractNum w:abstractNumId="27" w15:restartNumberingAfterBreak="0">
     <w:nsid w:val="577B3F1D"/>
     <w:multiLevelType w:val="hybridMultilevel"/>
     <w:tmpl w:val="00F87008"/>
@@ -4131,7 +6916,156 @@
       </w:rPr>
     </w:lvl>
   </w:abstractNum>
-  <w:abstractNum w:abstractNumId="15" w15:restartNumberingAfterBreak="0">
+  <w:abstractNum w:abstractNumId="28" w15:restartNumberingAfterBreak="0">
+    <w:nsid w:val="57AA520C"/>
+    <w:multiLevelType w:val="multilevel"/>
+    <w:tmpl w:val="991A1D50"/>
+    <w:lvl w:ilvl="0">
+      <w:start w:val="1"/>
+      <w:numFmt w:val="bullet"/>
+      <w:lvlText w:val=""/>
+      <w:lvlJc w:val="left"/>
+      <w:pPr>
+        <w:tabs>
+          <w:tab w:val="num" w:pos="720"/>
+        </w:tabs>
+        <w:ind w:left="720" w:hanging="360"/>
+      </w:pPr>
+      <w:rPr>
+        <w:rFonts w:ascii="Symbol" w:hAnsi="Symbol" w:hint="default"/>
+        <w:sz w:val="20"/>
+      </w:rPr>
+    </w:lvl>
+    <w:lvl w:ilvl="1" w:tentative="1">
+      <w:start w:val="1"/>
+      <w:numFmt w:val="bullet"/>
+      <w:lvlText w:val="o"/>
+      <w:lvlJc w:val="left"/>
+      <w:pPr>
+        <w:tabs>
+          <w:tab w:val="num" w:pos="1440"/>
+        </w:tabs>
+        <w:ind w:left="1440" w:hanging="360"/>
+      </w:pPr>
+      <w:rPr>
+        <w:rFonts w:ascii="Courier New" w:hAnsi="Courier New" w:hint="default"/>
+        <w:sz w:val="20"/>
+      </w:rPr>
+    </w:lvl>
+    <w:lvl w:ilvl="2" w:tentative="1">
+      <w:start w:val="1"/>
+      <w:numFmt w:val="bullet"/>
+      <w:lvlText w:val=""/>
+      <w:lvlJc w:val="left"/>
+      <w:pPr>
+        <w:tabs>
+          <w:tab w:val="num" w:pos="2160"/>
+        </w:tabs>
+        <w:ind w:left="2160" w:hanging="360"/>
+      </w:pPr>
+      <w:rPr>
+        <w:rFonts w:ascii="Wingdings" w:hAnsi="Wingdings" w:hint="default"/>
+        <w:sz w:val="20"/>
+      </w:rPr>
+    </w:lvl>
+    <w:lvl w:ilvl="3" w:tentative="1">
+      <w:start w:val="1"/>
+      <w:numFmt w:val="bullet"/>
+      <w:lvlText w:val=""/>
+      <w:lvlJc w:val="left"/>
+      <w:pPr>
+        <w:tabs>
+          <w:tab w:val="num" w:pos="2880"/>
+        </w:tabs>
+        <w:ind w:left="2880" w:hanging="360"/>
+      </w:pPr>
+      <w:rPr>
+        <w:rFonts w:ascii="Wingdings" w:hAnsi="Wingdings" w:hint="default"/>
+        <w:sz w:val="20"/>
+      </w:rPr>
+    </w:lvl>
+    <w:lvl w:ilvl="4" w:tentative="1">
+      <w:start w:val="1"/>
+      <w:numFmt w:val="bullet"/>
+      <w:lvlText w:val=""/>
+      <w:lvlJc w:val="left"/>
+      <w:pPr>
+        <w:tabs>
+          <w:tab w:val="num" w:pos="3600"/>
+        </w:tabs>
+        <w:ind w:left="3600" w:hanging="360"/>
+      </w:pPr>
+      <w:rPr>
+        <w:rFonts w:ascii="Wingdings" w:hAnsi="Wingdings" w:hint="default"/>
+        <w:sz w:val="20"/>
+      </w:rPr>
+    </w:lvl>
+    <w:lvl w:ilvl="5" w:tentative="1">
+      <w:start w:val="1"/>
+      <w:numFmt w:val="bullet"/>
+      <w:lvlText w:val=""/>
+      <w:lvlJc w:val="left"/>
+      <w:pPr>
+        <w:tabs>
+          <w:tab w:val="num" w:pos="4320"/>
+        </w:tabs>
+        <w:ind w:left="4320" w:hanging="360"/>
+      </w:pPr>
+      <w:rPr>
+        <w:rFonts w:ascii="Wingdings" w:hAnsi="Wingdings" w:hint="default"/>
+        <w:sz w:val="20"/>
+      </w:rPr>
+    </w:lvl>
+    <w:lvl w:ilvl="6" w:tentative="1">
+      <w:start w:val="1"/>
+      <w:numFmt w:val="bullet"/>
+      <w:lvlText w:val=""/>
+      <w:lvlJc w:val="left"/>
+      <w:pPr>
+        <w:tabs>
+          <w:tab w:val="num" w:pos="5040"/>
+        </w:tabs>
+        <w:ind w:left="5040" w:hanging="360"/>
+      </w:pPr>
+      <w:rPr>
+        <w:rFonts w:ascii="Wingdings" w:hAnsi="Wingdings" w:hint="default"/>
+        <w:sz w:val="20"/>
+      </w:rPr>
+    </w:lvl>
+    <w:lvl w:ilvl="7" w:tentative="1">
+      <w:start w:val="1"/>
+      <w:numFmt w:val="bullet"/>
+      <w:lvlText w:val=""/>
+      <w:lvlJc w:val="left"/>
+      <w:pPr>
+        <w:tabs>
+          <w:tab w:val="num" w:pos="5760"/>
+        </w:tabs>
+        <w:ind w:left="5760" w:hanging="360"/>
+      </w:pPr>
+      <w:rPr>
+        <w:rFonts w:ascii="Wingdings" w:hAnsi="Wingdings" w:hint="default"/>
+        <w:sz w:val="20"/>
+      </w:rPr>
+    </w:lvl>
+    <w:lvl w:ilvl="8" w:tentative="1">
+      <w:start w:val="1"/>
+      <w:numFmt w:val="bullet"/>
+      <w:lvlText w:val=""/>
+      <w:lvlJc w:val="left"/>
+      <w:pPr>
+        <w:tabs>
+          <w:tab w:val="num" w:pos="6480"/>
+        </w:tabs>
+        <w:ind w:left="6480" w:hanging="360"/>
+      </w:pPr>
+      <w:rPr>
+        <w:rFonts w:ascii="Wingdings" w:hAnsi="Wingdings" w:hint="default"/>
+        <w:sz w:val="20"/>
+      </w:rPr>
+    </w:lvl>
+  </w:abstractNum>
+  <w:abstractNum w:abstractNumId="29" w15:restartNumberingAfterBreak="0">
     <w:nsid w:val="5D5F4484"/>
     <w:multiLevelType w:val="hybridMultilevel"/>
     <w:tmpl w:val="5AB2B51C"/>
@@ -4244,7 +7178,7 @@
       </w:rPr>
     </w:lvl>
   </w:abstractNum>
-  <w:abstractNum w:abstractNumId="16" w15:restartNumberingAfterBreak="0">
+  <w:abstractNum w:abstractNumId="30" w15:restartNumberingAfterBreak="0">
     <w:nsid w:val="5E9305A9"/>
     <w:multiLevelType w:val="hybridMultilevel"/>
     <w:tmpl w:val="90BCE94E"/>
@@ -4455,7 +7389,323 @@
       </w:rPr>
     </w:lvl>
   </w:abstractNum>
-  <w:abstractNum w:abstractNumId="17" w15:restartNumberingAfterBreak="0">
+  <w:abstractNum w:abstractNumId="31" w15:restartNumberingAfterBreak="0">
+    <w:nsid w:val="6C1406B3"/>
+    <w:multiLevelType w:val="hybridMultilevel"/>
+    <w:tmpl w:val="E23CC40A"/>
+    <w:lvl w:ilvl="0" w:tplc="2E46A36C">
+      <w:start w:val="1"/>
+      <w:numFmt w:val="decimal"/>
+      <w:lvlText w:val="%1."/>
+      <w:lvlJc w:val="left"/>
+      <w:pPr>
+        <w:ind w:left="705" w:hanging="360"/>
+      </w:pPr>
+      <w:rPr>
+        <w:rFonts w:hint="default"/>
+        <w:b w:val="0"/>
+      </w:rPr>
+    </w:lvl>
+    <w:lvl w:ilvl="1" w:tplc="40090019" w:tentative="1">
+      <w:start w:val="1"/>
+      <w:numFmt w:val="lowerLetter"/>
+      <w:lvlText w:val="%2."/>
+      <w:lvlJc w:val="left"/>
+      <w:pPr>
+        <w:ind w:left="1425" w:hanging="360"/>
+      </w:pPr>
+    </w:lvl>
+    <w:lvl w:ilvl="2" w:tplc="4009001B" w:tentative="1">
+      <w:start w:val="1"/>
+      <w:numFmt w:val="lowerRoman"/>
+      <w:lvlText w:val="%3."/>
+      <w:lvlJc w:val="right"/>
+      <w:pPr>
+        <w:ind w:left="2145" w:hanging="180"/>
+      </w:pPr>
+    </w:lvl>
+    <w:lvl w:ilvl="3" w:tplc="4009000F" w:tentative="1">
+      <w:start w:val="1"/>
+      <w:numFmt w:val="decimal"/>
+      <w:lvlText w:val="%4."/>
+      <w:lvlJc w:val="left"/>
+      <w:pPr>
+        <w:ind w:left="2865" w:hanging="360"/>
+      </w:pPr>
+    </w:lvl>
+    <w:lvl w:ilvl="4" w:tplc="40090019" w:tentative="1">
+      <w:start w:val="1"/>
+      <w:numFmt w:val="lowerLetter"/>
+      <w:lvlText w:val="%5."/>
+      <w:lvlJc w:val="left"/>
+      <w:pPr>
+        <w:ind w:left="3585" w:hanging="360"/>
+      </w:pPr>
+    </w:lvl>
+    <w:lvl w:ilvl="5" w:tplc="4009001B" w:tentative="1">
+      <w:start w:val="1"/>
+      <w:numFmt w:val="lowerRoman"/>
+      <w:lvlText w:val="%6."/>
+      <w:lvlJc w:val="right"/>
+      <w:pPr>
+        <w:ind w:left="4305" w:hanging="180"/>
+      </w:pPr>
+    </w:lvl>
+    <w:lvl w:ilvl="6" w:tplc="4009000F" w:tentative="1">
+      <w:start w:val="1"/>
+      <w:numFmt w:val="decimal"/>
+      <w:lvlText w:val="%7."/>
+      <w:lvlJc w:val="left"/>
+      <w:pPr>
+        <w:ind w:left="5025" w:hanging="360"/>
+      </w:pPr>
+    </w:lvl>
+    <w:lvl w:ilvl="7" w:tplc="40090019" w:tentative="1">
+      <w:start w:val="1"/>
+      <w:numFmt w:val="lowerLetter"/>
+      <w:lvlText w:val="%8."/>
+      <w:lvlJc w:val="left"/>
+      <w:pPr>
+        <w:ind w:left="5745" w:hanging="360"/>
+      </w:pPr>
+    </w:lvl>
+    <w:lvl w:ilvl="8" w:tplc="4009001B" w:tentative="1">
+      <w:start w:val="1"/>
+      <w:numFmt w:val="lowerRoman"/>
+      <w:lvlText w:val="%9."/>
+      <w:lvlJc w:val="right"/>
+      <w:pPr>
+        <w:ind w:left="6465" w:hanging="180"/>
+      </w:pPr>
+    </w:lvl>
+  </w:abstractNum>
+  <w:abstractNum w:abstractNumId="32" w15:restartNumberingAfterBreak="0">
+    <w:nsid w:val="6FEA3670"/>
+    <w:multiLevelType w:val="hybridMultilevel"/>
+    <w:tmpl w:val="3354867C"/>
+    <w:lvl w:ilvl="0" w:tplc="40090003">
+      <w:start w:val="1"/>
+      <w:numFmt w:val="bullet"/>
+      <w:lvlText w:val="o"/>
+      <w:lvlJc w:val="left"/>
+      <w:pPr>
+        <w:ind w:left="1070" w:hanging="360"/>
+      </w:pPr>
+      <w:rPr>
+        <w:rFonts w:ascii="Courier New" w:hAnsi="Courier New" w:cs="Courier New" w:hint="default"/>
+      </w:rPr>
+    </w:lvl>
+    <w:lvl w:ilvl="1" w:tplc="40090003" w:tentative="1">
+      <w:start w:val="1"/>
+      <w:numFmt w:val="bullet"/>
+      <w:lvlText w:val="o"/>
+      <w:lvlJc w:val="left"/>
+      <w:pPr>
+        <w:ind w:left="2505" w:hanging="360"/>
+      </w:pPr>
+      <w:rPr>
+        <w:rFonts w:ascii="Courier New" w:hAnsi="Courier New" w:cs="Courier New" w:hint="default"/>
+      </w:rPr>
+    </w:lvl>
+    <w:lvl w:ilvl="2" w:tplc="40090005" w:tentative="1">
+      <w:start w:val="1"/>
+      <w:numFmt w:val="bullet"/>
+      <w:lvlText w:val=""/>
+      <w:lvlJc w:val="left"/>
+      <w:pPr>
+        <w:ind w:left="3225" w:hanging="360"/>
+      </w:pPr>
+      <w:rPr>
+        <w:rFonts w:ascii="Wingdings" w:hAnsi="Wingdings" w:hint="default"/>
+      </w:rPr>
+    </w:lvl>
+    <w:lvl w:ilvl="3" w:tplc="40090001" w:tentative="1">
+      <w:start w:val="1"/>
+      <w:numFmt w:val="bullet"/>
+      <w:lvlText w:val=""/>
+      <w:lvlJc w:val="left"/>
+      <w:pPr>
+        <w:ind w:left="3945" w:hanging="360"/>
+      </w:pPr>
+      <w:rPr>
+        <w:rFonts w:ascii="Symbol" w:hAnsi="Symbol" w:hint="default"/>
+      </w:rPr>
+    </w:lvl>
+    <w:lvl w:ilvl="4" w:tplc="40090003" w:tentative="1">
+      <w:start w:val="1"/>
+      <w:numFmt w:val="bullet"/>
+      <w:lvlText w:val="o"/>
+      <w:lvlJc w:val="left"/>
+      <w:pPr>
+        <w:ind w:left="4665" w:hanging="360"/>
+      </w:pPr>
+      <w:rPr>
+        <w:rFonts w:ascii="Courier New" w:hAnsi="Courier New" w:cs="Courier New" w:hint="default"/>
+      </w:rPr>
+    </w:lvl>
+    <w:lvl w:ilvl="5" w:tplc="40090005" w:tentative="1">
+      <w:start w:val="1"/>
+      <w:numFmt w:val="bullet"/>
+      <w:lvlText w:val=""/>
+      <w:lvlJc w:val="left"/>
+      <w:pPr>
+        <w:ind w:left="5385" w:hanging="360"/>
+      </w:pPr>
+      <w:rPr>
+        <w:rFonts w:ascii="Wingdings" w:hAnsi="Wingdings" w:hint="default"/>
+      </w:rPr>
+    </w:lvl>
+    <w:lvl w:ilvl="6" w:tplc="40090001" w:tentative="1">
+      <w:start w:val="1"/>
+      <w:numFmt w:val="bullet"/>
+      <w:lvlText w:val=""/>
+      <w:lvlJc w:val="left"/>
+      <w:pPr>
+        <w:ind w:left="6105" w:hanging="360"/>
+      </w:pPr>
+      <w:rPr>
+        <w:rFonts w:ascii="Symbol" w:hAnsi="Symbol" w:hint="default"/>
+      </w:rPr>
+    </w:lvl>
+    <w:lvl w:ilvl="7" w:tplc="40090003" w:tentative="1">
+      <w:start w:val="1"/>
+      <w:numFmt w:val="bullet"/>
+      <w:lvlText w:val="o"/>
+      <w:lvlJc w:val="left"/>
+      <w:pPr>
+        <w:ind w:left="6825" w:hanging="360"/>
+      </w:pPr>
+      <w:rPr>
+        <w:rFonts w:ascii="Courier New" w:hAnsi="Courier New" w:cs="Courier New" w:hint="default"/>
+      </w:rPr>
+    </w:lvl>
+    <w:lvl w:ilvl="8" w:tplc="40090005" w:tentative="1">
+      <w:start w:val="1"/>
+      <w:numFmt w:val="bullet"/>
+      <w:lvlText w:val=""/>
+      <w:lvlJc w:val="left"/>
+      <w:pPr>
+        <w:ind w:left="7545" w:hanging="360"/>
+      </w:pPr>
+      <w:rPr>
+        <w:rFonts w:ascii="Wingdings" w:hAnsi="Wingdings" w:hint="default"/>
+      </w:rPr>
+    </w:lvl>
+  </w:abstractNum>
+  <w:abstractNum w:abstractNumId="33" w15:restartNumberingAfterBreak="0">
+    <w:nsid w:val="70216412"/>
+    <w:multiLevelType w:val="hybridMultilevel"/>
+    <w:tmpl w:val="8138D350"/>
+    <w:lvl w:ilvl="0" w:tplc="40090003">
+      <w:start w:val="1"/>
+      <w:numFmt w:val="bullet"/>
+      <w:lvlText w:val="o"/>
+      <w:lvlJc w:val="left"/>
+      <w:pPr>
+        <w:ind w:left="1488" w:hanging="360"/>
+      </w:pPr>
+      <w:rPr>
+        <w:rFonts w:ascii="Courier New" w:hAnsi="Courier New" w:cs="Courier New" w:hint="default"/>
+      </w:rPr>
+    </w:lvl>
+    <w:lvl w:ilvl="1" w:tplc="40090003" w:tentative="1">
+      <w:start w:val="1"/>
+      <w:numFmt w:val="bullet"/>
+      <w:lvlText w:val="o"/>
+      <w:lvlJc w:val="left"/>
+      <w:pPr>
+        <w:ind w:left="2208" w:hanging="360"/>
+      </w:pPr>
+      <w:rPr>
+        <w:rFonts w:ascii="Courier New" w:hAnsi="Courier New" w:cs="Courier New" w:hint="default"/>
+      </w:rPr>
+    </w:lvl>
+    <w:lvl w:ilvl="2" w:tplc="40090005" w:tentative="1">
+      <w:start w:val="1"/>
+      <w:numFmt w:val="bullet"/>
+      <w:lvlText w:val=""/>
+      <w:lvlJc w:val="left"/>
+      <w:pPr>
+        <w:ind w:left="2928" w:hanging="360"/>
+      </w:pPr>
+      <w:rPr>
+        <w:rFonts w:ascii="Wingdings" w:hAnsi="Wingdings" w:hint="default"/>
+      </w:rPr>
+    </w:lvl>
+    <w:lvl w:ilvl="3" w:tplc="40090001" w:tentative="1">
+      <w:start w:val="1"/>
+      <w:numFmt w:val="bullet"/>
+      <w:lvlText w:val=""/>
+      <w:lvlJc w:val="left"/>
+      <w:pPr>
+        <w:ind w:left="3648" w:hanging="360"/>
+      </w:pPr>
+      <w:rPr>
+        <w:rFonts w:ascii="Symbol" w:hAnsi="Symbol" w:hint="default"/>
+      </w:rPr>
+    </w:lvl>
+    <w:lvl w:ilvl="4" w:tplc="40090003" w:tentative="1">
+      <w:start w:val="1"/>
+      <w:numFmt w:val="bullet"/>
+      <w:lvlText w:val="o"/>
+      <w:lvlJc w:val="left"/>
+      <w:pPr>
+        <w:ind w:left="4368" w:hanging="360"/>
+      </w:pPr>
+      <w:rPr>
+        <w:rFonts w:ascii="Courier New" w:hAnsi="Courier New" w:cs="Courier New" w:hint="default"/>
+      </w:rPr>
+    </w:lvl>
+    <w:lvl w:ilvl="5" w:tplc="40090005" w:tentative="1">
+      <w:start w:val="1"/>
+      <w:numFmt w:val="bullet"/>
+      <w:lvlText w:val=""/>
+      <w:lvlJc w:val="left"/>
+      <w:pPr>
+        <w:ind w:left="5088" w:hanging="360"/>
+      </w:pPr>
+      <w:rPr>
+        <w:rFonts w:ascii="Wingdings" w:hAnsi="Wingdings" w:hint="default"/>
+      </w:rPr>
+    </w:lvl>
+    <w:lvl w:ilvl="6" w:tplc="40090001" w:tentative="1">
+      <w:start w:val="1"/>
+      <w:numFmt w:val="bullet"/>
+      <w:lvlText w:val=""/>
+      <w:lvlJc w:val="left"/>
+      <w:pPr>
+        <w:ind w:left="5808" w:hanging="360"/>
+      </w:pPr>
+      <w:rPr>
+        <w:rFonts w:ascii="Symbol" w:hAnsi="Symbol" w:hint="default"/>
+      </w:rPr>
+    </w:lvl>
+    <w:lvl w:ilvl="7" w:tplc="40090003" w:tentative="1">
+      <w:start w:val="1"/>
+      <w:numFmt w:val="bullet"/>
+      <w:lvlText w:val="o"/>
+      <w:lvlJc w:val="left"/>
+      <w:pPr>
+        <w:ind w:left="6528" w:hanging="360"/>
+      </w:pPr>
+      <w:rPr>
+        <w:rFonts w:ascii="Courier New" w:hAnsi="Courier New" w:cs="Courier New" w:hint="default"/>
+      </w:rPr>
+    </w:lvl>
+    <w:lvl w:ilvl="8" w:tplc="40090005" w:tentative="1">
+      <w:start w:val="1"/>
+      <w:numFmt w:val="bullet"/>
+      <w:lvlText w:val=""/>
+      <w:lvlJc w:val="left"/>
+      <w:pPr>
+        <w:ind w:left="7248" w:hanging="360"/>
+      </w:pPr>
+      <w:rPr>
+        <w:rFonts w:ascii="Wingdings" w:hAnsi="Wingdings" w:hint="default"/>
+      </w:rPr>
+    </w:lvl>
+  </w:abstractNum>
+  <w:abstractNum w:abstractNumId="34" w15:restartNumberingAfterBreak="0">
     <w:nsid w:val="728812DA"/>
     <w:multiLevelType w:val="hybridMultilevel"/>
     <w:tmpl w:val="F238EB12"/>
@@ -4666,7 +7916,7 @@
       </w:rPr>
     </w:lvl>
   </w:abstractNum>
-  <w:abstractNum w:abstractNumId="18" w15:restartNumberingAfterBreak="0">
+  <w:abstractNum w:abstractNumId="35" w15:restartNumberingAfterBreak="0">
     <w:nsid w:val="729044F7"/>
     <w:multiLevelType w:val="hybridMultilevel"/>
     <w:tmpl w:val="DCAEA6E8"/>
@@ -4779,7 +8029,7 @@
       </w:rPr>
     </w:lvl>
   </w:abstractNum>
-  <w:abstractNum w:abstractNumId="19" w15:restartNumberingAfterBreak="0">
+  <w:abstractNum w:abstractNumId="36" w15:restartNumberingAfterBreak="0">
     <w:nsid w:val="7433099D"/>
     <w:multiLevelType w:val="hybridMultilevel"/>
     <w:tmpl w:val="D8E0C0DA"/>
@@ -4892,7 +8142,7 @@
       </w:rPr>
     </w:lvl>
   </w:abstractNum>
-  <w:abstractNum w:abstractNumId="20" w15:restartNumberingAfterBreak="0">
+  <w:abstractNum w:abstractNumId="37" w15:restartNumberingAfterBreak="0">
     <w:nsid w:val="76113947"/>
     <w:multiLevelType w:val="hybridMultilevel"/>
     <w:tmpl w:val="481231CA"/>
@@ -4976,69 +8226,468 @@
       <w:pPr>
         <w:ind w:left="6840" w:hanging="180"/>
       </w:pPr>
+    </w:lvl>
+  </w:abstractNum>
+  <w:abstractNum w:abstractNumId="38" w15:restartNumberingAfterBreak="0">
+    <w:nsid w:val="7AA56C24"/>
+    <w:multiLevelType w:val="hybridMultilevel"/>
+    <w:tmpl w:val="EA3E10E6"/>
+    <w:lvl w:ilvl="0" w:tplc="40090001">
+      <w:start w:val="1"/>
+      <w:numFmt w:val="bullet"/>
+      <w:lvlText w:val=""/>
+      <w:lvlJc w:val="left"/>
+      <w:pPr>
+        <w:ind w:left="720" w:hanging="360"/>
+      </w:pPr>
+      <w:rPr>
+        <w:rFonts w:ascii="Symbol" w:hAnsi="Symbol" w:hint="default"/>
+      </w:rPr>
+    </w:lvl>
+    <w:lvl w:ilvl="1" w:tplc="40090003">
+      <w:start w:val="1"/>
+      <w:numFmt w:val="bullet"/>
+      <w:lvlText w:val="o"/>
+      <w:lvlJc w:val="left"/>
+      <w:pPr>
+        <w:ind w:left="1440" w:hanging="360"/>
+      </w:pPr>
+      <w:rPr>
+        <w:rFonts w:ascii="Courier New" w:hAnsi="Courier New" w:cs="Courier New" w:hint="default"/>
+      </w:rPr>
+    </w:lvl>
+    <w:lvl w:ilvl="2" w:tplc="40090005" w:tentative="1">
+      <w:start w:val="1"/>
+      <w:numFmt w:val="bullet"/>
+      <w:lvlText w:val=""/>
+      <w:lvlJc w:val="left"/>
+      <w:pPr>
+        <w:ind w:left="2160" w:hanging="360"/>
+      </w:pPr>
+      <w:rPr>
+        <w:rFonts w:ascii="Wingdings" w:hAnsi="Wingdings" w:hint="default"/>
+      </w:rPr>
+    </w:lvl>
+    <w:lvl w:ilvl="3" w:tplc="40090001" w:tentative="1">
+      <w:start w:val="1"/>
+      <w:numFmt w:val="bullet"/>
+      <w:lvlText w:val=""/>
+      <w:lvlJc w:val="left"/>
+      <w:pPr>
+        <w:ind w:left="2880" w:hanging="360"/>
+      </w:pPr>
+      <w:rPr>
+        <w:rFonts w:ascii="Symbol" w:hAnsi="Symbol" w:hint="default"/>
+      </w:rPr>
+    </w:lvl>
+    <w:lvl w:ilvl="4" w:tplc="40090003" w:tentative="1">
+      <w:start w:val="1"/>
+      <w:numFmt w:val="bullet"/>
+      <w:lvlText w:val="o"/>
+      <w:lvlJc w:val="left"/>
+      <w:pPr>
+        <w:ind w:left="3600" w:hanging="360"/>
+      </w:pPr>
+      <w:rPr>
+        <w:rFonts w:ascii="Courier New" w:hAnsi="Courier New" w:cs="Courier New" w:hint="default"/>
+      </w:rPr>
+    </w:lvl>
+    <w:lvl w:ilvl="5" w:tplc="40090005" w:tentative="1">
+      <w:start w:val="1"/>
+      <w:numFmt w:val="bullet"/>
+      <w:lvlText w:val=""/>
+      <w:lvlJc w:val="left"/>
+      <w:pPr>
+        <w:ind w:left="4320" w:hanging="360"/>
+      </w:pPr>
+      <w:rPr>
+        <w:rFonts w:ascii="Wingdings" w:hAnsi="Wingdings" w:hint="default"/>
+      </w:rPr>
+    </w:lvl>
+    <w:lvl w:ilvl="6" w:tplc="40090001" w:tentative="1">
+      <w:start w:val="1"/>
+      <w:numFmt w:val="bullet"/>
+      <w:lvlText w:val=""/>
+      <w:lvlJc w:val="left"/>
+      <w:pPr>
+        <w:ind w:left="5040" w:hanging="360"/>
+      </w:pPr>
+      <w:rPr>
+        <w:rFonts w:ascii="Symbol" w:hAnsi="Symbol" w:hint="default"/>
+      </w:rPr>
+    </w:lvl>
+    <w:lvl w:ilvl="7" w:tplc="40090003" w:tentative="1">
+      <w:start w:val="1"/>
+      <w:numFmt w:val="bullet"/>
+      <w:lvlText w:val="o"/>
+      <w:lvlJc w:val="left"/>
+      <w:pPr>
+        <w:ind w:left="5760" w:hanging="360"/>
+      </w:pPr>
+      <w:rPr>
+        <w:rFonts w:ascii="Courier New" w:hAnsi="Courier New" w:cs="Courier New" w:hint="default"/>
+      </w:rPr>
+    </w:lvl>
+    <w:lvl w:ilvl="8" w:tplc="40090005" w:tentative="1">
+      <w:start w:val="1"/>
+      <w:numFmt w:val="bullet"/>
+      <w:lvlText w:val=""/>
+      <w:lvlJc w:val="left"/>
+      <w:pPr>
+        <w:ind w:left="6480" w:hanging="360"/>
+      </w:pPr>
+      <w:rPr>
+        <w:rFonts w:ascii="Wingdings" w:hAnsi="Wingdings" w:hint="default"/>
+      </w:rPr>
+    </w:lvl>
+  </w:abstractNum>
+  <w:abstractNum w:abstractNumId="39" w15:restartNumberingAfterBreak="0">
+    <w:nsid w:val="7B623309"/>
+    <w:multiLevelType w:val="hybridMultilevel"/>
+    <w:tmpl w:val="6E74DEEC"/>
+    <w:lvl w:ilvl="0" w:tplc="40090001">
+      <w:start w:val="1"/>
+      <w:numFmt w:val="bullet"/>
+      <w:lvlText w:val=""/>
+      <w:lvlJc w:val="left"/>
+      <w:pPr>
+        <w:ind w:left="1070" w:hanging="360"/>
+      </w:pPr>
+      <w:rPr>
+        <w:rFonts w:ascii="Symbol" w:hAnsi="Symbol" w:hint="default"/>
+      </w:rPr>
+    </w:lvl>
+    <w:lvl w:ilvl="1" w:tplc="FFFFFFFF" w:tentative="1">
+      <w:start w:val="1"/>
+      <w:numFmt w:val="bullet"/>
+      <w:lvlText w:val="o"/>
+      <w:lvlJc w:val="left"/>
+      <w:pPr>
+        <w:ind w:left="2505" w:hanging="360"/>
+      </w:pPr>
+      <w:rPr>
+        <w:rFonts w:ascii="Courier New" w:hAnsi="Courier New" w:cs="Courier New" w:hint="default"/>
+      </w:rPr>
+    </w:lvl>
+    <w:lvl w:ilvl="2" w:tplc="FFFFFFFF" w:tentative="1">
+      <w:start w:val="1"/>
+      <w:numFmt w:val="bullet"/>
+      <w:lvlText w:val=""/>
+      <w:lvlJc w:val="left"/>
+      <w:pPr>
+        <w:ind w:left="3225" w:hanging="360"/>
+      </w:pPr>
+      <w:rPr>
+        <w:rFonts w:ascii="Wingdings" w:hAnsi="Wingdings" w:hint="default"/>
+      </w:rPr>
+    </w:lvl>
+    <w:lvl w:ilvl="3" w:tplc="FFFFFFFF" w:tentative="1">
+      <w:start w:val="1"/>
+      <w:numFmt w:val="bullet"/>
+      <w:lvlText w:val=""/>
+      <w:lvlJc w:val="left"/>
+      <w:pPr>
+        <w:ind w:left="3945" w:hanging="360"/>
+      </w:pPr>
+      <w:rPr>
+        <w:rFonts w:ascii="Symbol" w:hAnsi="Symbol" w:hint="default"/>
+      </w:rPr>
+    </w:lvl>
+    <w:lvl w:ilvl="4" w:tplc="FFFFFFFF" w:tentative="1">
+      <w:start w:val="1"/>
+      <w:numFmt w:val="bullet"/>
+      <w:lvlText w:val="o"/>
+      <w:lvlJc w:val="left"/>
+      <w:pPr>
+        <w:ind w:left="4665" w:hanging="360"/>
+      </w:pPr>
+      <w:rPr>
+        <w:rFonts w:ascii="Courier New" w:hAnsi="Courier New" w:cs="Courier New" w:hint="default"/>
+      </w:rPr>
+    </w:lvl>
+    <w:lvl w:ilvl="5" w:tplc="FFFFFFFF" w:tentative="1">
+      <w:start w:val="1"/>
+      <w:numFmt w:val="bullet"/>
+      <w:lvlText w:val=""/>
+      <w:lvlJc w:val="left"/>
+      <w:pPr>
+        <w:ind w:left="5385" w:hanging="360"/>
+      </w:pPr>
+      <w:rPr>
+        <w:rFonts w:ascii="Wingdings" w:hAnsi="Wingdings" w:hint="default"/>
+      </w:rPr>
+    </w:lvl>
+    <w:lvl w:ilvl="6" w:tplc="FFFFFFFF" w:tentative="1">
+      <w:start w:val="1"/>
+      <w:numFmt w:val="bullet"/>
+      <w:lvlText w:val=""/>
+      <w:lvlJc w:val="left"/>
+      <w:pPr>
+        <w:ind w:left="6105" w:hanging="360"/>
+      </w:pPr>
+      <w:rPr>
+        <w:rFonts w:ascii="Symbol" w:hAnsi="Symbol" w:hint="default"/>
+      </w:rPr>
+    </w:lvl>
+    <w:lvl w:ilvl="7" w:tplc="FFFFFFFF" w:tentative="1">
+      <w:start w:val="1"/>
+      <w:numFmt w:val="bullet"/>
+      <w:lvlText w:val="o"/>
+      <w:lvlJc w:val="left"/>
+      <w:pPr>
+        <w:ind w:left="6825" w:hanging="360"/>
+      </w:pPr>
+      <w:rPr>
+        <w:rFonts w:ascii="Courier New" w:hAnsi="Courier New" w:cs="Courier New" w:hint="default"/>
+      </w:rPr>
+    </w:lvl>
+    <w:lvl w:ilvl="8" w:tplc="FFFFFFFF" w:tentative="1">
+      <w:start w:val="1"/>
+      <w:numFmt w:val="bullet"/>
+      <w:lvlText w:val=""/>
+      <w:lvlJc w:val="left"/>
+      <w:pPr>
+        <w:ind w:left="7545" w:hanging="360"/>
+      </w:pPr>
+      <w:rPr>
+        <w:rFonts w:ascii="Wingdings" w:hAnsi="Wingdings" w:hint="default"/>
+      </w:rPr>
+    </w:lvl>
+  </w:abstractNum>
+  <w:abstractNum w:abstractNumId="40" w15:restartNumberingAfterBreak="0">
+    <w:nsid w:val="7E155153"/>
+    <w:multiLevelType w:val="hybridMultilevel"/>
+    <w:tmpl w:val="368C115C"/>
+    <w:lvl w:ilvl="0" w:tplc="40090003">
+      <w:start w:val="1"/>
+      <w:numFmt w:val="bullet"/>
+      <w:lvlText w:val="o"/>
+      <w:lvlJc w:val="left"/>
+      <w:pPr>
+        <w:ind w:left="2062" w:hanging="360"/>
+      </w:pPr>
+      <w:rPr>
+        <w:rFonts w:ascii="Courier New" w:hAnsi="Courier New" w:cs="Courier New" w:hint="default"/>
+      </w:rPr>
+    </w:lvl>
+    <w:lvl w:ilvl="1" w:tplc="40090003" w:tentative="1">
+      <w:start w:val="1"/>
+      <w:numFmt w:val="bullet"/>
+      <w:lvlText w:val="o"/>
+      <w:lvlJc w:val="left"/>
+      <w:pPr>
+        <w:ind w:left="2782" w:hanging="360"/>
+      </w:pPr>
+      <w:rPr>
+        <w:rFonts w:ascii="Courier New" w:hAnsi="Courier New" w:cs="Courier New" w:hint="default"/>
+      </w:rPr>
+    </w:lvl>
+    <w:lvl w:ilvl="2" w:tplc="40090005" w:tentative="1">
+      <w:start w:val="1"/>
+      <w:numFmt w:val="bullet"/>
+      <w:lvlText w:val=""/>
+      <w:lvlJc w:val="left"/>
+      <w:pPr>
+        <w:ind w:left="3502" w:hanging="360"/>
+      </w:pPr>
+      <w:rPr>
+        <w:rFonts w:ascii="Wingdings" w:hAnsi="Wingdings" w:hint="default"/>
+      </w:rPr>
+    </w:lvl>
+    <w:lvl w:ilvl="3" w:tplc="40090001" w:tentative="1">
+      <w:start w:val="1"/>
+      <w:numFmt w:val="bullet"/>
+      <w:lvlText w:val=""/>
+      <w:lvlJc w:val="left"/>
+      <w:pPr>
+        <w:ind w:left="4222" w:hanging="360"/>
+      </w:pPr>
+      <w:rPr>
+        <w:rFonts w:ascii="Symbol" w:hAnsi="Symbol" w:hint="default"/>
+      </w:rPr>
+    </w:lvl>
+    <w:lvl w:ilvl="4" w:tplc="40090003" w:tentative="1">
+      <w:start w:val="1"/>
+      <w:numFmt w:val="bullet"/>
+      <w:lvlText w:val="o"/>
+      <w:lvlJc w:val="left"/>
+      <w:pPr>
+        <w:ind w:left="4942" w:hanging="360"/>
+      </w:pPr>
+      <w:rPr>
+        <w:rFonts w:ascii="Courier New" w:hAnsi="Courier New" w:cs="Courier New" w:hint="default"/>
+      </w:rPr>
+    </w:lvl>
+    <w:lvl w:ilvl="5" w:tplc="40090005" w:tentative="1">
+      <w:start w:val="1"/>
+      <w:numFmt w:val="bullet"/>
+      <w:lvlText w:val=""/>
+      <w:lvlJc w:val="left"/>
+      <w:pPr>
+        <w:ind w:left="5662" w:hanging="360"/>
+      </w:pPr>
+      <w:rPr>
+        <w:rFonts w:ascii="Wingdings" w:hAnsi="Wingdings" w:hint="default"/>
+      </w:rPr>
+    </w:lvl>
+    <w:lvl w:ilvl="6" w:tplc="40090001" w:tentative="1">
+      <w:start w:val="1"/>
+      <w:numFmt w:val="bullet"/>
+      <w:lvlText w:val=""/>
+      <w:lvlJc w:val="left"/>
+      <w:pPr>
+        <w:ind w:left="6382" w:hanging="360"/>
+      </w:pPr>
+      <w:rPr>
+        <w:rFonts w:ascii="Symbol" w:hAnsi="Symbol" w:hint="default"/>
+      </w:rPr>
+    </w:lvl>
+    <w:lvl w:ilvl="7" w:tplc="40090003" w:tentative="1">
+      <w:start w:val="1"/>
+      <w:numFmt w:val="bullet"/>
+      <w:lvlText w:val="o"/>
+      <w:lvlJc w:val="left"/>
+      <w:pPr>
+        <w:ind w:left="7102" w:hanging="360"/>
+      </w:pPr>
+      <w:rPr>
+        <w:rFonts w:ascii="Courier New" w:hAnsi="Courier New" w:cs="Courier New" w:hint="default"/>
+      </w:rPr>
+    </w:lvl>
+    <w:lvl w:ilvl="8" w:tplc="40090005" w:tentative="1">
+      <w:start w:val="1"/>
+      <w:numFmt w:val="bullet"/>
+      <w:lvlText w:val=""/>
+      <w:lvlJc w:val="left"/>
+      <w:pPr>
+        <w:ind w:left="7822" w:hanging="360"/>
+      </w:pPr>
+      <w:rPr>
+        <w:rFonts w:ascii="Wingdings" w:hAnsi="Wingdings" w:hint="default"/>
+      </w:rPr>
     </w:lvl>
   </w:abstractNum>
   <w:num w:numId="1" w16cid:durableId="41639660">
     <w:abstractNumId w:val="1"/>
   </w:num>
   <w:num w:numId="2" w16cid:durableId="443185147">
+    <w:abstractNumId w:val="22"/>
+  </w:num>
+  <w:num w:numId="3" w16cid:durableId="1552185581">
+    <w:abstractNumId w:val="27"/>
+  </w:num>
+  <w:num w:numId="4" w16cid:durableId="24256013">
+    <w:abstractNumId w:val="30"/>
+  </w:num>
+  <w:num w:numId="5" w16cid:durableId="800535430">
+    <w:abstractNumId w:val="17"/>
+  </w:num>
+  <w:num w:numId="6" w16cid:durableId="870218807">
     <w:abstractNumId w:val="11"/>
   </w:num>
-  <w:num w:numId="3" w16cid:durableId="1552185581">
-    <w:abstractNumId w:val="14"/>
-  </w:num>
-  <w:num w:numId="4" w16cid:durableId="24256013">
-    <w:abstractNumId w:val="16"/>
-  </w:num>
-  <w:num w:numId="5" w16cid:durableId="800535430">
-    <w:abstractNumId w:val="9"/>
-  </w:num>
-  <w:num w:numId="6" w16cid:durableId="870218807">
-    <w:abstractNumId w:val="5"/>
-  </w:num>
   <w:num w:numId="7" w16cid:durableId="1525940536">
-    <w:abstractNumId w:val="10"/>
+    <w:abstractNumId w:val="20"/>
   </w:num>
   <w:num w:numId="8" w16cid:durableId="144904534">
-    <w:abstractNumId w:val="4"/>
+    <w:abstractNumId w:val="6"/>
   </w:num>
   <w:num w:numId="9" w16cid:durableId="860705754">
-    <w:abstractNumId w:val="17"/>
+    <w:abstractNumId w:val="34"/>
   </w:num>
   <w:num w:numId="10" w16cid:durableId="1917400904">
-    <w:abstractNumId w:val="2"/>
+    <w:abstractNumId w:val="3"/>
   </w:num>
   <w:num w:numId="11" w16cid:durableId="1425689776">
     <w:abstractNumId w:val="0"/>
   </w:num>
   <w:num w:numId="12" w16cid:durableId="998114403">
+    <w:abstractNumId w:val="13"/>
+  </w:num>
+  <w:num w:numId="13" w16cid:durableId="265894240">
+    <w:abstractNumId w:val="23"/>
+  </w:num>
+  <w:num w:numId="14" w16cid:durableId="1589075409">
+    <w:abstractNumId w:val="29"/>
+  </w:num>
+  <w:num w:numId="15" w16cid:durableId="1872064793">
+    <w:abstractNumId w:val="12"/>
+  </w:num>
+  <w:num w:numId="16" w16cid:durableId="1562131667">
+    <w:abstractNumId w:val="16"/>
+  </w:num>
+  <w:num w:numId="17" w16cid:durableId="859052850">
+    <w:abstractNumId w:val="35"/>
+  </w:num>
+  <w:num w:numId="18" w16cid:durableId="1966083902">
+    <w:abstractNumId w:val="37"/>
+  </w:num>
+  <w:num w:numId="19" w16cid:durableId="1660695523">
+    <w:abstractNumId w:val="25"/>
+  </w:num>
+  <w:num w:numId="20" w16cid:durableId="1324777010">
+    <w:abstractNumId w:val="5"/>
+  </w:num>
+  <w:num w:numId="21" w16cid:durableId="1998730306">
+    <w:abstractNumId w:val="36"/>
+  </w:num>
+  <w:num w:numId="22" w16cid:durableId="473837588">
+    <w:abstractNumId w:val="26"/>
+  </w:num>
+  <w:num w:numId="23" w16cid:durableId="134491118">
+    <w:abstractNumId w:val="31"/>
+  </w:num>
+  <w:num w:numId="24" w16cid:durableId="1868373314">
+    <w:abstractNumId w:val="28"/>
+  </w:num>
+  <w:num w:numId="25" w16cid:durableId="925767191">
+    <w:abstractNumId w:val="18"/>
+  </w:num>
+  <w:num w:numId="26" w16cid:durableId="425462241">
+    <w:abstractNumId w:val="15"/>
+  </w:num>
+  <w:num w:numId="27" w16cid:durableId="2037608789">
+    <w:abstractNumId w:val="8"/>
+  </w:num>
+  <w:num w:numId="28" w16cid:durableId="1836148351">
+    <w:abstractNumId w:val="32"/>
+  </w:num>
+  <w:num w:numId="29" w16cid:durableId="2044355953">
+    <w:abstractNumId w:val="38"/>
+  </w:num>
+  <w:num w:numId="30" w16cid:durableId="1429230760">
     <w:abstractNumId w:val="7"/>
   </w:num>
-  <w:num w:numId="13" w16cid:durableId="265894240">
-    <w:abstractNumId w:val="12"/>
+  <w:num w:numId="31" w16cid:durableId="179055579">
+    <w:abstractNumId w:val="39"/>
   </w:num>
-  <w:num w:numId="14" w16cid:durableId="1589075409">
-    <w:abstractNumId w:val="15"/>
+  <w:num w:numId="32" w16cid:durableId="1207058311">
+    <w:abstractNumId w:val="33"/>
   </w:num>
-  <w:num w:numId="15" w16cid:durableId="1872064793">
-    <w:abstractNumId w:val="6"/>
+  <w:num w:numId="33" w16cid:durableId="933629111">
+    <w:abstractNumId w:val="40"/>
   </w:num>
-  <w:num w:numId="16" w16cid:durableId="1562131667">
-    <w:abstractNumId w:val="8"/>
+  <w:num w:numId="34" w16cid:durableId="865600303">
+    <w:abstractNumId w:val="24"/>
   </w:num>
-  <w:num w:numId="17" w16cid:durableId="859052850">
-    <w:abstractNumId w:val="18"/>
+  <w:num w:numId="35" w16cid:durableId="1544900513">
+    <w:abstractNumId w:val="9"/>
   </w:num>
-  <w:num w:numId="18" w16cid:durableId="1966083902">
-    <w:abstractNumId w:val="20"/>
+  <w:num w:numId="36" w16cid:durableId="1973367332">
+    <w:abstractNumId w:val="21"/>
   </w:num>
-  <w:num w:numId="19" w16cid:durableId="1660695523">
-    <w:abstractNumId w:val="13"/>
+  <w:num w:numId="37" w16cid:durableId="396366041">
+    <w:abstractNumId w:val="4"/>
   </w:num>
-  <w:num w:numId="20" w16cid:durableId="1324777010">
-    <w:abstractNumId w:val="3"/>
+  <w:num w:numId="38" w16cid:durableId="1035960188">
+    <w:abstractNumId w:val="2"/>
   </w:num>
-  <w:num w:numId="21" w16cid:durableId="1998730306">
+  <w:num w:numId="39" w16cid:durableId="766653147">
+    <w:abstractNumId w:val="14"/>
+  </w:num>
+  <w:num w:numId="40" w16cid:durableId="901713210">
+    <w:abstractNumId w:val="10"/>
+  </w:num>
+  <w:num w:numId="41" w16cid:durableId="1885412384">
     <w:abstractNumId w:val="19"/>
   </w:num>
 </w:numbering>
@@ -5522,6 +9171,7 @@
   <w:style w:type="character" w:customStyle="1" w:styleId="Heading2Char">
     <w:name w:val="Heading 2 Char"/>
     <w:link w:val="Heading2"/>
+    <w:uiPriority w:val="9"/>
     <w:rPr>
       <w:rFonts w:ascii="Times New Roman" w:eastAsia="Times New Roman" w:hAnsi="Times New Roman" w:cs="Times New Roman"/>
       <w:b/>
@@ -5532,6 +9182,7 @@
   <w:style w:type="character" w:customStyle="1" w:styleId="Heading1Char">
     <w:name w:val="Heading 1 Char"/>
     <w:link w:val="Heading1"/>
+    <w:uiPriority w:val="9"/>
     <w:rPr>
       <w:rFonts w:ascii="Times New Roman" w:eastAsia="Times New Roman" w:hAnsi="Times New Roman" w:cs="Times New Roman"/>
       <w:b/>

</xml_diff>